<commit_message>
Add 1C first lab dt file
</commit_message>
<xml_diff>
--- a/Документооборот/ЛР1_документооборот.docx
+++ b/Документооборот/ЛР1_документооборот.docx
@@ -1,10 +1,9 @@
 
 <file path=word/document.xml><?xml version="1.0" encoding="utf-8"?>
-<w:document xmlns:o="urn:schemas-microsoft-com:office:office" xmlns:r="http://schemas.openxmlformats.org/officeDocument/2006/relationships" xmlns:v="urn:schemas-microsoft-com:vml" xmlns:w="http://schemas.openxmlformats.org/wordprocessingml/2006/main" xmlns:w10="urn:schemas-microsoft-com:office:word" xmlns:wp="http://schemas.openxmlformats.org/drawingml/2006/wordprocessingDrawing" xmlns:wps="http://schemas.microsoft.com/office/word/2010/wordprocessingShape" xmlns:wpg="http://schemas.microsoft.com/office/word/2010/wordprocessingGroup" xmlns:mc="http://schemas.openxmlformats.org/markup-compatibility/2006" xmlns:wp14="http://schemas.microsoft.com/office/word/2010/wordprocessingDrawing" xmlns:w14="http://schemas.microsoft.com/office/word/2010/wordml" xmlns:w15="http://schemas.microsoft.com/office/word/2012/wordml" mc:Ignorable="w14 wp14 w15">
+<w:document xmlns:wpc="http://schemas.microsoft.com/office/word/2010/wordprocessingCanvas" xmlns:cx="http://schemas.microsoft.com/office/drawing/2014/chartex" xmlns:cx1="http://schemas.microsoft.com/office/drawing/2015/9/8/chartex" xmlns:cx2="http://schemas.microsoft.com/office/drawing/2015/10/21/chartex" xmlns:cx3="http://schemas.microsoft.com/office/drawing/2016/5/9/chartex" xmlns:cx4="http://schemas.microsoft.com/office/drawing/2016/5/10/chartex" xmlns:cx5="http://schemas.microsoft.com/office/drawing/2016/5/11/chartex" xmlns:cx6="http://schemas.microsoft.com/office/drawing/2016/5/12/chartex" xmlns:cx7="http://schemas.microsoft.com/office/drawing/2016/5/13/chartex" xmlns:cx8="http://schemas.microsoft.com/office/drawing/2016/5/14/chartex" xmlns:mc="http://schemas.openxmlformats.org/markup-compatibility/2006" xmlns:aink="http://schemas.microsoft.com/office/drawing/2016/ink" xmlns:am3d="http://schemas.microsoft.com/office/drawing/2017/model3d" xmlns:o="urn:schemas-microsoft-com:office:office" xmlns:r="http://schemas.openxmlformats.org/officeDocument/2006/relationships" xmlns:m="http://schemas.openxmlformats.org/officeDocument/2006/math" xmlns:v="urn:schemas-microsoft-com:vml" xmlns:wp14="http://schemas.microsoft.com/office/word/2010/wordprocessingDrawing" xmlns:wp="http://schemas.openxmlformats.org/drawingml/2006/wordprocessingDrawing" xmlns:w10="urn:schemas-microsoft-com:office:word" xmlns:w="http://schemas.openxmlformats.org/wordprocessingml/2006/main" xmlns:w14="http://schemas.microsoft.com/office/word/2010/wordml" xmlns:w15="http://schemas.microsoft.com/office/word/2012/wordml" xmlns:w16cex="http://schemas.microsoft.com/office/word/2018/wordml/cex" xmlns:w16cid="http://schemas.microsoft.com/office/word/2016/wordml/cid" xmlns:w16="http://schemas.microsoft.com/office/word/2018/wordml" xmlns:w16sdtdh="http://schemas.microsoft.com/office/word/2020/wordml/sdtdatahash" xmlns:w16se="http://schemas.microsoft.com/office/word/2015/wordml/symex" xmlns:wpg="http://schemas.microsoft.com/office/word/2010/wordprocessingGroup" xmlns:wpi="http://schemas.microsoft.com/office/word/2010/wordprocessingInk" xmlns:wne="http://schemas.microsoft.com/office/word/2006/wordml" xmlns:wps="http://schemas.microsoft.com/office/word/2010/wordprocessingShape" mc:Ignorable="w14 w15 w16se w16cid w16 w16cex w16sdtdh wp14">
   <w:body>
     <w:p>
       <w:pPr>
-        <w:pStyle w:val="Normal"/>
         <w:jc w:val="center"/>
         <w:rPr>
           <w:b/>
@@ -21,9 +20,7 @@
     </w:p>
     <w:p>
       <w:pPr>
-        <w:pStyle w:val="Normal"/>
-        <w:widowControl w:val="false"/>
-        <w:suppressAutoHyphens w:val="true"/>
+        <w:widowControl w:val="0"/>
         <w:jc w:val="center"/>
         <w:textAlignment w:val="baseline"/>
         <w:rPr>
@@ -43,13 +40,11 @@
     </w:p>
     <w:p>
       <w:pPr>
-        <w:pStyle w:val="Normal"/>
-        <w:widowControl w:val="false"/>
-        <w:suppressAutoHyphens w:val="true"/>
+        <w:widowControl w:val="0"/>
         <w:jc w:val="center"/>
         <w:textAlignment w:val="baseline"/>
         <w:rPr>
-          <w:rFonts w:ascii="Calibri" w:hAnsi="Calibri" w:eastAsia="SimSun"/>
+          <w:rFonts w:ascii="Calibri" w:eastAsia="SimSun" w:hAnsi="Calibri"/>
           <w:kern w:val="2"/>
           <w:lang w:eastAsia="en-US"/>
         </w:rPr>
@@ -65,7 +60,6 @@
     </w:p>
     <w:p>
       <w:pPr>
-        <w:pStyle w:val="Normal"/>
         <w:jc w:val="center"/>
         <w:rPr>
           <w:b/>
@@ -86,7 +80,6 @@
     </w:p>
     <w:p>
       <w:pPr>
-        <w:pStyle w:val="Normal"/>
         <w:jc w:val="center"/>
         <w:rPr>
           <w:b/>
@@ -125,7 +118,6 @@
     </w:p>
     <w:p>
       <w:pPr>
-        <w:pStyle w:val="Normal"/>
         <w:pBdr>
           <w:bottom w:val="single" w:sz="12" w:space="0" w:color="000000"/>
         </w:pBdr>
@@ -144,145 +136,72 @@
           <w:kern w:val="2"/>
           <w:lang w:eastAsia="en-US"/>
         </w:rPr>
-        <w:t xml:space="preserve"> </w:t>
-      </w:r>
-      <w:r>
-        <w:rPr>
-          <w:b/>
+        <w:t xml:space="preserve"> (ФГБОУ ВО ПГУПС)</w:t>
+      </w:r>
+    </w:p>
+    <w:p>
+      <w:pPr>
+        <w:rPr>
           <w:bCs/>
-          <w:kern w:val="2"/>
-          <w:lang w:eastAsia="en-US"/>
-        </w:rPr>
-        <w:t>(ФГБОУ ВО ПГУПС)</w:t>
-      </w:r>
-    </w:p>
-    <w:p>
-      <w:pPr>
-        <w:pStyle w:val="Normal"/>
+        </w:rPr>
+      </w:pPr>
+    </w:p>
+    <w:p>
+      <w:pPr>
+        <w:jc w:val="center"/>
         <w:rPr>
           <w:bCs/>
         </w:rPr>
       </w:pPr>
-      <w:r>
+    </w:p>
+    <w:p>
+      <w:pPr>
+        <w:spacing w:after="120"/>
+        <w:jc w:val="center"/>
         <w:rPr>
           <w:bCs/>
         </w:rPr>
-      </w:r>
-    </w:p>
-    <w:p>
-      <w:pPr>
-        <w:pStyle w:val="Normal"/>
-        <w:jc w:val="center"/>
+      </w:pPr>
+      <w:r>
         <w:rPr>
           <w:bCs/>
         </w:rPr>
-      </w:pPr>
-      <w:r>
+        <w:t>Факультет «Автоматизация и интеллектуальные технологии»</w:t>
+      </w:r>
+    </w:p>
+    <w:p>
+      <w:pPr>
+        <w:jc w:val="center"/>
         <w:rPr>
           <w:bCs/>
-        </w:rPr>
-      </w:r>
-    </w:p>
-    <w:p>
-      <w:pPr>
-        <w:pStyle w:val="Normal"/>
-        <w:spacing w:before="0" w:after="120"/>
-        <w:jc w:val="center"/>
+          <w:sz w:val="28"/>
+          <w:szCs w:val="28"/>
+        </w:rPr>
+      </w:pPr>
+      <w:r>
         <w:rPr>
           <w:bCs/>
         </w:rPr>
-      </w:pPr>
+        <w:t>Кафедра</w:t>
+      </w:r>
+      <w:r>
+        <w:t xml:space="preserve"> «</w:t>
+      </w:r>
       <w:r>
         <w:rPr>
           <w:bCs/>
         </w:rPr>
-        <w:t>Факультет «Автоматизация и интеллектуальные технологии»</w:t>
-      </w:r>
-    </w:p>
-    <w:p>
-      <w:pPr>
-        <w:pStyle w:val="Normal"/>
-        <w:jc w:val="center"/>
-        <w:rPr>
-          <w:bCs/>
-          <w:sz w:val="28"/>
-          <w:szCs w:val="28"/>
-        </w:rPr>
-      </w:pPr>
-      <w:r>
-        <w:rPr>
-          <w:bCs/>
-        </w:rPr>
-        <w:t>Кафедра</w:t>
-      </w:r>
-      <w:r>
-        <w:rPr/>
-        <w:t xml:space="preserve"> «</w:t>
-      </w:r>
-      <w:r>
-        <w:rPr>
-          <w:bCs/>
-        </w:rPr>
         <w:t>Информатика и информационная безопасность»</w:t>
       </w:r>
     </w:p>
-    <w:p>
-      <w:pPr>
-        <w:pStyle w:val="Normal"/>
-        <w:rPr/>
-      </w:pPr>
-      <w:r>
-        <w:rPr/>
-      </w:r>
-    </w:p>
-    <w:p>
-      <w:pPr>
-        <w:pStyle w:val="Normal"/>
-        <w:rPr/>
-      </w:pPr>
-      <w:r>
-        <w:rPr/>
-      </w:r>
-    </w:p>
-    <w:p>
-      <w:pPr>
-        <w:pStyle w:val="Normal"/>
-        <w:rPr/>
-      </w:pPr>
-      <w:r>
-        <w:rPr/>
-      </w:r>
-    </w:p>
-    <w:p>
-      <w:pPr>
-        <w:pStyle w:val="Normal"/>
-        <w:rPr/>
-      </w:pPr>
-      <w:r>
-        <w:rPr/>
-      </w:r>
-    </w:p>
-    <w:p>
-      <w:pPr>
-        <w:pStyle w:val="Normal"/>
-        <w:rPr/>
-      </w:pPr>
-      <w:r>
-        <w:rPr/>
-      </w:r>
-    </w:p>
-    <w:p>
-      <w:pPr>
-        <w:pStyle w:val="Normal"/>
-        <w:rPr/>
-      </w:pPr>
-      <w:r>
-        <w:rPr/>
-      </w:r>
-    </w:p>
-    <w:p>
-      <w:pPr>
-        <w:pStyle w:val="Normal"/>
+    <w:p/>
+    <w:p/>
+    <w:p/>
+    <w:p/>
+    <w:p/>
+    <w:p/>
+    <w:p>
+      <w:pPr>
         <w:jc w:val="center"/>
         <w:rPr>
           <w:sz w:val="28"/>
@@ -299,7 +218,6 @@
     </w:p>
     <w:p>
       <w:pPr>
-        <w:pStyle w:val="Normal"/>
         <w:jc w:val="center"/>
         <w:rPr>
           <w:sz w:val="28"/>
@@ -316,7 +234,6 @@
     </w:p>
     <w:p>
       <w:pPr>
-        <w:pStyle w:val="Normal"/>
         <w:jc w:val="center"/>
         <w:rPr>
           <w:sz w:val="28"/>
@@ -333,113 +250,80 @@
     </w:p>
     <w:p>
       <w:pPr>
-        <w:pStyle w:val="Normal"/>
         <w:jc w:val="center"/>
         <w:rPr>
           <w:sz w:val="28"/>
           <w:szCs w:val="32"/>
         </w:rPr>
       </w:pPr>
-      <w:r>
+    </w:p>
+    <w:p>
+      <w:pPr>
+        <w:jc w:val="center"/>
         <w:rPr>
           <w:sz w:val="28"/>
           <w:szCs w:val="32"/>
         </w:rPr>
-      </w:r>
-    </w:p>
-    <w:p>
-      <w:pPr>
-        <w:pStyle w:val="Normal"/>
-        <w:jc w:val="center"/>
+      </w:pPr>
+      <w:r>
+        <w:rPr>
+          <w:sz w:val="28"/>
+          <w:szCs w:val="28"/>
+        </w:rPr>
+        <w:t>«</w:t>
+      </w:r>
+      <w:r>
         <w:rPr>
           <w:sz w:val="28"/>
           <w:szCs w:val="32"/>
         </w:rPr>
-      </w:pPr>
-      <w:r>
-        <w:rPr>
-          <w:sz w:val="28"/>
-          <w:szCs w:val="28"/>
-        </w:rPr>
-        <w:t>«</w:t>
-      </w:r>
-      <w:r>
+        <w:t>Использование цифровых сертификатов</w:t>
+      </w:r>
+      <w:r>
+        <w:rPr>
+          <w:sz w:val="28"/>
+          <w:szCs w:val="28"/>
+        </w:rPr>
+        <w:t>»</w:t>
+      </w:r>
+    </w:p>
+    <w:p>
+      <w:pPr>
         <w:rPr>
           <w:sz w:val="28"/>
           <w:szCs w:val="32"/>
         </w:rPr>
-        <w:t>Использование цифровых сертификатов</w:t>
-      </w:r>
-      <w:r>
-        <w:rPr>
-          <w:sz w:val="28"/>
-          <w:szCs w:val="28"/>
-        </w:rPr>
-        <w:t>»</w:t>
-      </w:r>
-    </w:p>
-    <w:p>
-      <w:pPr>
-        <w:pStyle w:val="Normal"/>
-        <w:rPr>
-          <w:sz w:val="28"/>
-          <w:szCs w:val="32"/>
-        </w:rPr>
-      </w:pPr>
-      <w:r>
-        <w:rPr>
-          <w:sz w:val="28"/>
-          <w:szCs w:val="32"/>
-        </w:rPr>
-      </w:r>
-    </w:p>
-    <w:p>
-      <w:pPr>
-        <w:pStyle w:val="Normal"/>
-        <w:rPr>
-          <w:sz w:val="28"/>
-          <w:szCs w:val="28"/>
-        </w:rPr>
-      </w:pPr>
-      <w:r>
-        <w:rPr>
-          <w:sz w:val="28"/>
-          <w:szCs w:val="28"/>
-        </w:rPr>
-      </w:r>
+      </w:pPr>
+    </w:p>
+    <w:p>
+      <w:pPr>
+        <w:rPr>
+          <w:sz w:val="28"/>
+          <w:szCs w:val="28"/>
+        </w:rPr>
+      </w:pPr>
     </w:p>
     <w:tbl>
       <w:tblPr>
-        <w:tblpPr w:vertAnchor="page" w:horzAnchor="margin" w:leftFromText="181" w:rightFromText="181" w:tblpX="0" w:tblpY="10426"/>
+        <w:tblpPr w:leftFromText="181" w:rightFromText="181" w:vertAnchor="page" w:horzAnchor="margin" w:tblpY="10426"/>
         <w:tblOverlap w:val="never"/>
         <w:tblW w:w="5000" w:type="pct"/>
-        <w:jc w:val="left"/>
-        <w:tblInd w:w="0" w:type="dxa"/>
         <w:tblLayout w:type="fixed"/>
-        <w:tblCellMar>
-          <w:top w:w="0" w:type="dxa"/>
-          <w:left w:w="108" w:type="dxa"/>
-          <w:bottom w:w="0" w:type="dxa"/>
-          <w:right w:w="108" w:type="dxa"/>
-        </w:tblCellMar>
-        <w:tblLook w:val="00a0" w:noHBand="0" w:noVBand="0" w:firstColumn="1" w:lastRow="0" w:lastColumn="0" w:firstRow="1"/>
+        <w:tblLook w:val="00A0" w:firstRow="1" w:lastRow="0" w:firstColumn="1" w:lastColumn="0" w:noHBand="0" w:noVBand="0"/>
       </w:tblPr>
       <w:tblGrid>
-        <w:gridCol w:w="3287"/>
-        <w:gridCol w:w="2660"/>
-        <w:gridCol w:w="3408"/>
+        <w:gridCol w:w="3363"/>
+        <w:gridCol w:w="2721"/>
+        <w:gridCol w:w="3487"/>
       </w:tblGrid>
       <w:tr>
-        <w:trPr/>
         <w:tc>
           <w:tcPr>
             <w:tcW w:w="3287" w:type="dxa"/>
-            <w:tcBorders/>
           </w:tcPr>
           <w:p>
             <w:pPr>
-              <w:pStyle w:val="Normal"/>
-              <w:spacing w:lineRule="auto" w:line="276"/>
+              <w:spacing w:line="276" w:lineRule="auto"/>
               <w:rPr>
                 <w:b/>
               </w:rPr>
@@ -448,45 +332,37 @@
               <w:rPr>
                 <w:b/>
               </w:rPr>
-              <w:t>Выполнил обучающийся</w:t>
+              <w:t>Выполни</w:t>
+            </w:r>
+            <w:r>
+              <w:rPr>
+                <w:b/>
+              </w:rPr>
+              <w:t>л обучающийся</w:t>
             </w:r>
           </w:p>
           <w:p>
             <w:pPr>
-              <w:pStyle w:val="Normal"/>
-              <w:spacing w:lineRule="auto" w:line="276"/>
-              <w:rPr/>
+              <w:spacing w:line="276" w:lineRule="auto"/>
             </w:pPr>
             <w:r>
-              <w:rPr/>
               <w:t>Курс 5</w:t>
             </w:r>
           </w:p>
           <w:p>
             <w:pPr>
-              <w:pStyle w:val="Normal"/>
               <w:rPr>
                 <w:sz w:val="28"/>
                 <w:szCs w:val="32"/>
               </w:rPr>
             </w:pPr>
             <w:r>
-              <w:rPr/>
-              <w:t>Группа КИБ-</w:t>
-            </w:r>
-            <w:r>
-              <w:rPr/>
-              <w:t>0</w:t>
-            </w:r>
-            <w:r>
-              <w:rPr/>
-              <w:t>12</w:t>
+              <w:t>Группа КИБ-012</w:t>
             </w:r>
           </w:p>
           <w:p>
             <w:pPr>
-              <w:pStyle w:val="Normal"/>
-              <w:spacing w:lineRule="auto" w:line="276"/>
+              <w:spacing w:line="276" w:lineRule="auto"/>
               <w:rPr>
                 <w:b/>
                 <w:bCs/>
@@ -495,20 +371,10 @@
                 <w:vertAlign w:val="superscript"/>
               </w:rPr>
             </w:pPr>
-            <w:r>
-              <w:rPr>
-                <w:b/>
-                <w:bCs/>
-                <w:sz w:val="28"/>
-                <w:szCs w:val="28"/>
-                <w:vertAlign w:val="superscript"/>
-              </w:rPr>
-            </w:r>
           </w:p>
           <w:p>
             <w:pPr>
-              <w:pStyle w:val="Normal"/>
-              <w:spacing w:lineRule="auto" w:line="276"/>
+              <w:spacing w:line="276" w:lineRule="auto"/>
               <w:jc w:val="center"/>
               <w:rPr>
                 <w:b/>
@@ -518,27 +384,16 @@
                 <w:vertAlign w:val="superscript"/>
               </w:rPr>
             </w:pPr>
-            <w:r>
-              <w:rPr>
-                <w:b/>
-                <w:bCs/>
-                <w:sz w:val="28"/>
-                <w:szCs w:val="28"/>
-                <w:vertAlign w:val="superscript"/>
-              </w:rPr>
-            </w:r>
           </w:p>
         </w:tc>
         <w:tc>
           <w:tcPr>
             <w:tcW w:w="2660" w:type="dxa"/>
-            <w:tcBorders/>
             <w:vAlign w:val="bottom"/>
           </w:tcPr>
           <w:p>
             <w:pPr>
-              <w:pStyle w:val="Normal"/>
-              <w:spacing w:lineRule="auto" w:line="276"/>
+              <w:spacing w:line="276" w:lineRule="auto"/>
               <w:jc w:val="center"/>
               <w:rPr>
                 <w:iCs/>
@@ -553,8 +408,7 @@
           </w:p>
           <w:p>
             <w:pPr>
-              <w:pStyle w:val="Normal"/>
-              <w:spacing w:lineRule="auto" w:line="276"/>
+              <w:spacing w:line="276" w:lineRule="auto"/>
               <w:jc w:val="center"/>
               <w:rPr>
                 <w:b/>
@@ -575,13 +429,11 @@
         <w:tc>
           <w:tcPr>
             <w:tcW w:w="3408" w:type="dxa"/>
-            <w:tcBorders/>
             <w:vAlign w:val="center"/>
           </w:tcPr>
           <w:p>
             <w:pPr>
-              <w:pStyle w:val="Normal"/>
-              <w:spacing w:lineRule="auto" w:line="276"/>
+              <w:spacing w:line="276" w:lineRule="auto"/>
               <w:jc w:val="right"/>
               <w:rPr>
                 <w:iCs/>
@@ -597,84 +449,60 @@
         </w:tc>
       </w:tr>
       <w:tr>
-        <w:trPr/>
         <w:tc>
           <w:tcPr>
             <w:tcW w:w="3287" w:type="dxa"/>
-            <w:tcBorders/>
           </w:tcPr>
           <w:p>
             <w:pPr>
-              <w:pStyle w:val="Normal"/>
-              <w:spacing w:lineRule="auto" w:line="276"/>
+              <w:spacing w:line="276" w:lineRule="auto"/>
               <w:rPr>
                 <w:b/>
               </w:rPr>
             </w:pPr>
-            <w:r>
-              <w:rPr>
-                <w:b/>
-              </w:rPr>
-            </w:r>
           </w:p>
         </w:tc>
         <w:tc>
           <w:tcPr>
             <w:tcW w:w="2660" w:type="dxa"/>
-            <w:tcBorders/>
             <w:vAlign w:val="bottom"/>
           </w:tcPr>
           <w:p>
             <w:pPr>
-              <w:pStyle w:val="Normal"/>
-              <w:spacing w:lineRule="auto" w:line="276"/>
+              <w:spacing w:line="276" w:lineRule="auto"/>
               <w:jc w:val="center"/>
               <w:rPr>
                 <w:iCs/>
               </w:rPr>
             </w:pPr>
-            <w:r>
-              <w:rPr>
-                <w:iCs/>
-              </w:rPr>
-            </w:r>
           </w:p>
         </w:tc>
         <w:tc>
           <w:tcPr>
             <w:tcW w:w="3408" w:type="dxa"/>
-            <w:tcBorders/>
             <w:vAlign w:val="center"/>
           </w:tcPr>
           <w:p>
             <w:pPr>
-              <w:pStyle w:val="Normal"/>
-              <w:spacing w:lineRule="auto" w:line="276"/>
+              <w:spacing w:line="276" w:lineRule="auto"/>
               <w:rPr>
                 <w:iCs/>
               </w:rPr>
             </w:pPr>
-            <w:r>
-              <w:rPr>
-                <w:iCs/>
-              </w:rPr>
-            </w:r>
           </w:p>
         </w:tc>
       </w:tr>
       <w:tr>
         <w:trPr>
-          <w:trHeight w:val="499" w:hRule="atLeast"/>
+          <w:trHeight w:val="499"/>
         </w:trPr>
         <w:tc>
           <w:tcPr>
             <w:tcW w:w="3287" w:type="dxa"/>
-            <w:tcBorders/>
           </w:tcPr>
           <w:p>
             <w:pPr>
-              <w:pStyle w:val="Normal"/>
-              <w:spacing w:lineRule="auto" w:line="276"/>
+              <w:spacing w:line="276" w:lineRule="auto"/>
               <w:rPr>
                 <w:b/>
               </w:rPr>
@@ -688,33 +516,23 @@
           </w:p>
           <w:p>
             <w:pPr>
-              <w:pStyle w:val="Normal"/>
-              <w:spacing w:lineRule="auto" w:line="276"/>
+              <w:spacing w:line="276" w:lineRule="auto"/>
               <w:rPr>
                 <w:bCs/>
                 <w:sz w:val="28"/>
                 <w:szCs w:val="28"/>
               </w:rPr>
             </w:pPr>
-            <w:r>
-              <w:rPr>
-                <w:bCs/>
-                <w:sz w:val="28"/>
-                <w:szCs w:val="28"/>
-              </w:rPr>
-            </w:r>
           </w:p>
         </w:tc>
         <w:tc>
           <w:tcPr>
             <w:tcW w:w="2660" w:type="dxa"/>
-            <w:tcBorders/>
             <w:vAlign w:val="bottom"/>
           </w:tcPr>
           <w:p>
             <w:pPr>
-              <w:pStyle w:val="Normal"/>
-              <w:spacing w:lineRule="auto" w:line="276"/>
+              <w:spacing w:line="276" w:lineRule="auto"/>
               <w:jc w:val="center"/>
               <w:rPr>
                 <w:iCs/>
@@ -729,8 +547,7 @@
           </w:p>
           <w:p>
             <w:pPr>
-              <w:pStyle w:val="Normal"/>
-              <w:spacing w:lineRule="auto" w:line="276"/>
+              <w:spacing w:line="276" w:lineRule="auto"/>
               <w:jc w:val="center"/>
               <w:rPr>
                 <w:b/>
@@ -751,13 +568,11 @@
         <w:tc>
           <w:tcPr>
             <w:tcW w:w="3408" w:type="dxa"/>
-            <w:tcBorders/>
             <w:vAlign w:val="center"/>
           </w:tcPr>
           <w:p>
             <w:pPr>
-              <w:pStyle w:val="Normal"/>
-              <w:spacing w:lineRule="auto" w:line="276"/>
+              <w:spacing w:line="276" w:lineRule="auto"/>
               <w:jc w:val="right"/>
               <w:rPr>
                 <w:bCs/>
@@ -772,223 +587,125 @@
           </w:p>
           <w:p>
             <w:pPr>
-              <w:pStyle w:val="Normal"/>
-              <w:spacing w:lineRule="auto" w:line="276"/>
+              <w:spacing w:line="276" w:lineRule="auto"/>
               <w:rPr>
                 <w:bCs/>
               </w:rPr>
             </w:pPr>
-            <w:r>
-              <w:rPr>
-                <w:bCs/>
-              </w:rPr>
-            </w:r>
           </w:p>
         </w:tc>
       </w:tr>
     </w:tbl>
     <w:p>
       <w:pPr>
-        <w:pStyle w:val="Normal"/>
-        <w:rPr>
-          <w:sz w:val="28"/>
-          <w:szCs w:val="28"/>
-        </w:rPr>
-      </w:pPr>
-      <w:r>
-        <w:rPr>
-          <w:sz w:val="28"/>
-          <w:szCs w:val="28"/>
-        </w:rPr>
-      </w:r>
-    </w:p>
-    <w:p>
-      <w:pPr>
-        <w:pStyle w:val="Normal"/>
-        <w:rPr>
-          <w:sz w:val="28"/>
-          <w:szCs w:val="28"/>
-        </w:rPr>
-      </w:pPr>
-      <w:r>
-        <w:rPr>
-          <w:sz w:val="28"/>
-          <w:szCs w:val="28"/>
-        </w:rPr>
-      </w:r>
-    </w:p>
-    <w:p>
-      <w:pPr>
-        <w:pStyle w:val="Normal"/>
-        <w:rPr>
-          <w:sz w:val="28"/>
-          <w:szCs w:val="28"/>
-        </w:rPr>
-      </w:pPr>
-      <w:r>
-        <w:rPr>
-          <w:sz w:val="28"/>
-          <w:szCs w:val="28"/>
-        </w:rPr>
-      </w:r>
-    </w:p>
-    <w:p>
-      <w:pPr>
-        <w:pStyle w:val="Normal"/>
-        <w:rPr>
-          <w:sz w:val="28"/>
-          <w:szCs w:val="28"/>
-        </w:rPr>
-      </w:pPr>
-      <w:r>
-        <w:rPr>
-          <w:sz w:val="28"/>
-          <w:szCs w:val="28"/>
-        </w:rPr>
-      </w:r>
-    </w:p>
-    <w:p>
-      <w:pPr>
-        <w:pStyle w:val="Normal"/>
-        <w:rPr>
-          <w:sz w:val="28"/>
-          <w:szCs w:val="28"/>
-        </w:rPr>
-      </w:pPr>
-      <w:r>
-        <w:rPr>
-          <w:sz w:val="28"/>
-          <w:szCs w:val="28"/>
-        </w:rPr>
-      </w:r>
-    </w:p>
-    <w:p>
-      <w:pPr>
-        <w:pStyle w:val="Normal"/>
-        <w:rPr>
-          <w:sz w:val="28"/>
-          <w:szCs w:val="28"/>
-        </w:rPr>
-      </w:pPr>
-      <w:r>
-        <w:rPr>
-          <w:sz w:val="28"/>
-          <w:szCs w:val="28"/>
-        </w:rPr>
-      </w:r>
-    </w:p>
-    <w:p>
-      <w:pPr>
-        <w:pStyle w:val="Normal"/>
-        <w:rPr>
-          <w:sz w:val="28"/>
-          <w:szCs w:val="28"/>
-        </w:rPr>
-      </w:pPr>
-      <w:r>
-        <w:rPr>
-          <w:sz w:val="28"/>
-          <w:szCs w:val="28"/>
-        </w:rPr>
-      </w:r>
-    </w:p>
-    <w:p>
-      <w:pPr>
-        <w:pStyle w:val="Normal"/>
-        <w:rPr>
-          <w:sz w:val="28"/>
-          <w:szCs w:val="28"/>
-        </w:rPr>
-      </w:pPr>
-      <w:r>
-        <w:rPr>
-          <w:sz w:val="28"/>
-          <w:szCs w:val="28"/>
-        </w:rPr>
-      </w:r>
-    </w:p>
-    <w:p>
-      <w:pPr>
-        <w:pStyle w:val="Normal"/>
-        <w:rPr>
-          <w:sz w:val="28"/>
-          <w:szCs w:val="28"/>
-        </w:rPr>
-      </w:pPr>
-      <w:r>
-        <w:rPr>
-          <w:sz w:val="28"/>
-          <w:szCs w:val="28"/>
-        </w:rPr>
-      </w:r>
-    </w:p>
-    <w:p>
-      <w:pPr>
-        <w:pStyle w:val="Normal"/>
-        <w:jc w:val="center"/>
-        <w:rPr>
-          <w:sz w:val="28"/>
-          <w:szCs w:val="28"/>
-        </w:rPr>
-      </w:pPr>
-      <w:r>
-        <w:rPr>
-          <w:sz w:val="28"/>
-          <w:szCs w:val="28"/>
-        </w:rPr>
-      </w:r>
-    </w:p>
-    <w:p>
-      <w:pPr>
-        <w:pStyle w:val="Normal"/>
-        <w:jc w:val="center"/>
-        <w:rPr>
-          <w:sz w:val="28"/>
-          <w:szCs w:val="28"/>
-        </w:rPr>
-      </w:pPr>
-      <w:r>
-        <w:rPr>
-          <w:sz w:val="28"/>
-          <w:szCs w:val="28"/>
-        </w:rPr>
-      </w:r>
-    </w:p>
-    <w:p>
-      <w:pPr>
-        <w:pStyle w:val="Normal"/>
-        <w:jc w:val="center"/>
-        <w:rPr>
-          <w:sz w:val="28"/>
-          <w:szCs w:val="28"/>
-        </w:rPr>
-      </w:pPr>
-      <w:r>
-        <w:rPr>
-          <w:sz w:val="28"/>
-          <w:szCs w:val="28"/>
-        </w:rPr>
-      </w:r>
-    </w:p>
-    <w:p>
-      <w:pPr>
-        <w:pStyle w:val="Normal"/>
-        <w:jc w:val="center"/>
-        <w:rPr>
-          <w:sz w:val="28"/>
-          <w:szCs w:val="28"/>
-        </w:rPr>
-      </w:pPr>
-      <w:r>
-        <w:rPr>
-          <w:sz w:val="28"/>
-          <w:szCs w:val="28"/>
-        </w:rPr>
-      </w:r>
-    </w:p>
-    <w:p>
-      <w:pPr>
-        <w:pStyle w:val="Normal"/>
+        <w:rPr>
+          <w:sz w:val="28"/>
+          <w:szCs w:val="28"/>
+        </w:rPr>
+      </w:pPr>
+    </w:p>
+    <w:p>
+      <w:pPr>
+        <w:rPr>
+          <w:sz w:val="28"/>
+          <w:szCs w:val="28"/>
+        </w:rPr>
+      </w:pPr>
+    </w:p>
+    <w:p>
+      <w:pPr>
+        <w:rPr>
+          <w:sz w:val="28"/>
+          <w:szCs w:val="28"/>
+        </w:rPr>
+      </w:pPr>
+    </w:p>
+    <w:p>
+      <w:pPr>
+        <w:rPr>
+          <w:sz w:val="28"/>
+          <w:szCs w:val="28"/>
+        </w:rPr>
+      </w:pPr>
+    </w:p>
+    <w:p>
+      <w:pPr>
+        <w:rPr>
+          <w:sz w:val="28"/>
+          <w:szCs w:val="28"/>
+        </w:rPr>
+      </w:pPr>
+    </w:p>
+    <w:p>
+      <w:pPr>
+        <w:rPr>
+          <w:sz w:val="28"/>
+          <w:szCs w:val="28"/>
+        </w:rPr>
+      </w:pPr>
+    </w:p>
+    <w:p>
+      <w:pPr>
+        <w:rPr>
+          <w:sz w:val="28"/>
+          <w:szCs w:val="28"/>
+        </w:rPr>
+      </w:pPr>
+    </w:p>
+    <w:p>
+      <w:pPr>
+        <w:rPr>
+          <w:sz w:val="28"/>
+          <w:szCs w:val="28"/>
+        </w:rPr>
+      </w:pPr>
+    </w:p>
+    <w:p>
+      <w:pPr>
+        <w:rPr>
+          <w:sz w:val="28"/>
+          <w:szCs w:val="28"/>
+        </w:rPr>
+      </w:pPr>
+    </w:p>
+    <w:p>
+      <w:pPr>
+        <w:jc w:val="center"/>
+        <w:rPr>
+          <w:sz w:val="28"/>
+          <w:szCs w:val="28"/>
+        </w:rPr>
+      </w:pPr>
+    </w:p>
+    <w:p>
+      <w:pPr>
+        <w:jc w:val="center"/>
+        <w:rPr>
+          <w:sz w:val="28"/>
+          <w:szCs w:val="28"/>
+        </w:rPr>
+      </w:pPr>
+    </w:p>
+    <w:p>
+      <w:pPr>
+        <w:jc w:val="center"/>
+        <w:rPr>
+          <w:sz w:val="28"/>
+          <w:szCs w:val="28"/>
+        </w:rPr>
+      </w:pPr>
+    </w:p>
+    <w:p>
+      <w:pPr>
+        <w:jc w:val="center"/>
+        <w:rPr>
+          <w:sz w:val="28"/>
+          <w:szCs w:val="28"/>
+        </w:rPr>
+      </w:pPr>
+    </w:p>
+    <w:p>
+      <w:pPr>
         <w:jc w:val="center"/>
         <w:rPr>
           <w:sz w:val="28"/>
@@ -1005,7 +722,6 @@
     </w:p>
     <w:p>
       <w:pPr>
-        <w:pStyle w:val="Normal"/>
         <w:jc w:val="center"/>
         <w:rPr>
           <w:sz w:val="28"/>
@@ -1031,7 +747,6 @@
     </w:p>
     <w:p>
       <w:pPr>
-        <w:pStyle w:val="Normal"/>
         <w:ind w:firstLine="360"/>
         <w:rPr>
           <w:b/>
@@ -1045,12 +760,12 @@
           <w:sz w:val="28"/>
           <w:szCs w:val="28"/>
         </w:rPr>
+        <w:lastRenderedPageBreak/>
         <w:t>Цель выполнения лабораторной работы:</w:t>
       </w:r>
     </w:p>
     <w:p>
       <w:pPr>
-        <w:pStyle w:val="Normal"/>
         <w:ind w:firstLine="360"/>
         <w:rPr>
           <w:sz w:val="28"/>
@@ -1062,28 +777,28 @@
           <w:sz w:val="28"/>
           <w:szCs w:val="28"/>
         </w:rPr>
-        <w:t>Изучение вопросов использования цифровых сертификатов.</w:t>
-      </w:r>
-    </w:p>
-    <w:p>
-      <w:pPr>
-        <w:pStyle w:val="Normal"/>
+        <w:t xml:space="preserve">Изучение вопросов </w:t>
+      </w:r>
+      <w:r>
+        <w:rPr>
+          <w:sz w:val="28"/>
+          <w:szCs w:val="28"/>
+        </w:rPr>
+        <w:t>использования цифровых сертификатов.</w:t>
+      </w:r>
+    </w:p>
+    <w:p>
+      <w:pPr>
         <w:ind w:firstLine="360"/>
         <w:rPr>
           <w:sz w:val="28"/>
           <w:szCs w:val="28"/>
         </w:rPr>
       </w:pPr>
-      <w:r>
-        <w:rPr>
-          <w:sz w:val="28"/>
-          <w:szCs w:val="28"/>
-        </w:rPr>
-      </w:r>
-    </w:p>
-    <w:p>
-      <w:pPr>
-        <w:pStyle w:val="ListParagraph"/>
+    </w:p>
+    <w:p>
+      <w:pPr>
+        <w:pStyle w:val="a8"/>
         <w:numPr>
           <w:ilvl w:val="0"/>
           <w:numId w:val="1"/>
@@ -1105,7 +820,6 @@
     </w:p>
     <w:p>
       <w:pPr>
-        <w:pStyle w:val="Normal"/>
         <w:ind w:firstLine="426"/>
         <w:rPr>
           <w:rFonts w:eastAsia="Calibri"/>
@@ -1122,7 +836,6 @@
         <w:t>Рассмотрим для примера интернет-банк «Вологжанин»</w:t>
       </w:r>
       <w:r>
-        <w:rPr/>
         <w:t xml:space="preserve"> </w:t>
       </w:r>
       <w:r>
@@ -1136,7 +849,6 @@
     </w:p>
     <w:p>
       <w:pPr>
-        <w:pStyle w:val="Normal"/>
         <w:ind w:firstLine="426"/>
         <w:rPr>
           <w:rFonts w:eastAsia="Calibri"/>
@@ -1150,12 +862,19 @@
           <w:sz w:val="28"/>
           <w:szCs w:val="28"/>
         </w:rPr>
-        <w:t>Получим данные о сертификате: владелец, срок, субъект.</w:t>
-      </w:r>
-    </w:p>
-    <w:p>
-      <w:pPr>
-        <w:pStyle w:val="Normal"/>
+        <w:t>Получим данные о сертификате: владелец, срок, с</w:t>
+      </w:r>
+      <w:r>
+        <w:rPr>
+          <w:rFonts w:eastAsia="Calibri"/>
+          <w:sz w:val="28"/>
+          <w:szCs w:val="28"/>
+        </w:rPr>
+        <w:t>убъект.</w:t>
+      </w:r>
+    </w:p>
+    <w:p>
+      <w:pPr>
         <w:ind w:firstLine="426"/>
         <w:rPr>
           <w:rFonts w:eastAsia="Calibri"/>
@@ -1174,26 +893,18 @@
     </w:p>
     <w:p>
       <w:pPr>
-        <w:pStyle w:val="Normal"/>
         <w:ind w:firstLine="426"/>
         <w:jc w:val="center"/>
-        <w:rPr/>
-      </w:pPr>
-      <w:r>
-        <w:rPr/>
+      </w:pPr>
+      <w:r>
+        <w:rPr>
+          <w:noProof/>
+        </w:rPr>
         <w:drawing>
-          <wp:anchor behindDoc="0" distT="0" distB="0" distL="0" distR="0" simplePos="0" locked="0" layoutInCell="0" allowOverlap="1" relativeHeight="3">
-            <wp:simplePos x="0" y="0"/>
-            <wp:positionH relativeFrom="column">
-              <wp:align>center</wp:align>
-            </wp:positionH>
-            <wp:positionV relativeFrom="paragraph">
-              <wp:posOffset>635</wp:posOffset>
-            </wp:positionV>
-            <wp:extent cx="5162550" cy="5391150"/>
+          <wp:inline distT="0" distB="0" distL="0" distR="0" wp14:anchorId="038C253C" wp14:editId="37D800B4">
+            <wp:extent cx="5162400" cy="5392800"/>
             <wp:effectExtent l="0" t="0" r="0" b="0"/>
-            <wp:wrapSquare wrapText="largest"/>
-            <wp:docPr id="1" name="Image1" descr=""/>
+            <wp:docPr id="1" name="Image1"/>
             <wp:cNvGraphicFramePr>
               <a:graphicFrameLocks xmlns:a="http://schemas.openxmlformats.org/drawingml/2006/main" noChangeAspect="1"/>
             </wp:cNvGraphicFramePr>
@@ -1201,13 +912,19 @@
               <a:graphicData uri="http://schemas.openxmlformats.org/drawingml/2006/picture">
                 <pic:pic xmlns:pic="http://schemas.openxmlformats.org/drawingml/2006/picture">
                   <pic:nvPicPr>
-                    <pic:cNvPr id="1" name="Image1" descr=""/>
+                    <pic:cNvPr id="1" name="Image1"/>
                     <pic:cNvPicPr>
                       <a:picLocks noChangeAspect="1" noChangeArrowheads="1"/>
                     </pic:cNvPicPr>
                   </pic:nvPicPr>
                   <pic:blipFill>
-                    <a:blip r:embed="rId2"/>
+                    <a:blip r:embed="rId6">
+                      <a:extLst>
+                        <a:ext uri="{28A0092B-C50C-407E-A947-70E740481C1C}">
+                          <a14:useLocalDpi xmlns:a14="http://schemas.microsoft.com/office/drawing/2010/main" val="0"/>
+                        </a:ext>
+                      </a:extLst>
+                    </a:blip>
                     <a:stretch>
                       <a:fillRect/>
                     </a:stretch>
@@ -1215,7 +932,7 @@
                   <pic:spPr bwMode="auto">
                     <a:xfrm>
                       <a:off x="0" y="0"/>
-                      <a:ext cx="5162550" cy="5391150"/>
+                      <a:ext cx="5162400" cy="5392800"/>
                     </a:xfrm>
                     <a:prstGeom prst="rect">
                       <a:avLst/>
@@ -1224,68 +941,52 @@
                 </pic:pic>
               </a:graphicData>
             </a:graphic>
-          </wp:anchor>
+          </wp:inline>
         </w:drawing>
       </w:r>
     </w:p>
     <w:p>
       <w:pPr>
-        <w:pStyle w:val="Normal"/>
         <w:ind w:firstLine="426"/>
         <w:jc w:val="center"/>
-        <w:rPr/>
-      </w:pPr>
-      <w:r>
-        <w:rPr/>
+      </w:pPr>
+      <w:r>
         <w:t>Рис. 1.1 – Данные о сертификате.</w:t>
       </w:r>
     </w:p>
     <w:p>
       <w:pPr>
-        <w:pStyle w:val="Normal"/>
         <w:ind w:firstLine="426"/>
         <w:jc w:val="center"/>
-        <w:rPr/>
-      </w:pPr>
-      <w:r>
-        <w:rPr/>
-      </w:r>
-    </w:p>
-    <w:p>
-      <w:pPr>
-        <w:pStyle w:val="Normal"/>
+      </w:pPr>
+    </w:p>
+    <w:p>
+      <w:pPr>
         <w:ind w:firstLine="426"/>
         <w:jc w:val="center"/>
-        <w:rPr/>
-      </w:pPr>
-      <w:r>
-        <w:rPr/>
+      </w:pPr>
+      <w:r>
         <w:br/>
+      </w:r>
+      <w:r>
         <w:br/>
       </w:r>
     </w:p>
     <w:p>
       <w:pPr>
-        <w:pStyle w:val="Normal"/>
-        <w:spacing w:lineRule="auto" w:line="276" w:before="0" w:after="200"/>
-        <w:rPr/>
-      </w:pPr>
-      <w:r>
-        <w:rPr/>
-      </w:r>
+        <w:spacing w:after="200" w:line="276" w:lineRule="auto"/>
+      </w:pPr>
       <w:r>
         <w:br w:type="page"/>
       </w:r>
     </w:p>
     <w:p>
       <w:pPr>
-        <w:pStyle w:val="ListParagraph"/>
+        <w:pStyle w:val="a8"/>
         <w:numPr>
           <w:ilvl w:val="0"/>
           <w:numId w:val="1"/>
         </w:numPr>
-        <w:spacing w:before="0" w:after="0"/>
-        <w:contextualSpacing/>
         <w:rPr>
           <w:b/>
         </w:rPr>
@@ -1296,12 +997,12 @@
           <w:sz w:val="28"/>
           <w:szCs w:val="28"/>
         </w:rPr>
+        <w:lastRenderedPageBreak/>
         <w:t>Отчет о хранящихся сертификатах на личном компьютере</w:t>
       </w:r>
     </w:p>
     <w:p>
       <w:pPr>
-        <w:pStyle w:val="Normal"/>
         <w:ind w:left="360"/>
         <w:jc w:val="center"/>
         <w:rPr>
@@ -1314,34 +1015,20 @@
           <w:sz w:val="28"/>
           <w:szCs w:val="28"/>
         </w:rPr>
-        <w:t xml:space="preserve">На рисунке 2.1 представлены сертификаты текущего пользователя </w:t>
-      </w:r>
-      <w:r>
-        <w:rPr>
-          <w:sz w:val="28"/>
-          <w:szCs w:val="28"/>
-        </w:rPr>
-        <w:t>(их нет)</w:t>
-      </w:r>
-      <w:r>
-        <w:rPr>
-          <w:sz w:val="28"/>
-          <w:szCs w:val="28"/>
-        </w:rPr>
-        <w:t>:</w:t>
-      </w:r>
-    </w:p>
-    <w:p>
-      <w:pPr>
-        <w:pStyle w:val="Normal"/>
+        <w:t>На рисунке 2.1 представлены сертификаты текущего пользователя (их нет):</w:t>
+      </w:r>
+    </w:p>
+    <w:p>
+      <w:pPr>
         <w:ind w:left="360"/>
         <w:jc w:val="center"/>
-        <w:rPr/>
-      </w:pPr>
-      <w:r>
-        <w:rPr/>
+      </w:pPr>
+      <w:r>
+        <w:rPr>
+          <w:noProof/>
+        </w:rPr>
         <w:drawing>
-          <wp:anchor behindDoc="0" distT="0" distB="0" distL="0" distR="0" simplePos="0" locked="0" layoutInCell="0" allowOverlap="1" relativeHeight="4">
+          <wp:anchor distT="0" distB="0" distL="0" distR="0" simplePos="0" relativeHeight="4" behindDoc="0" locked="0" layoutInCell="0" allowOverlap="1" wp14:anchorId="0756350F" wp14:editId="113E40E4">
             <wp:simplePos x="0" y="0"/>
             <wp:positionH relativeFrom="column">
               <wp:align>center</wp:align>
@@ -1352,7 +1039,7 @@
             <wp:extent cx="5711825" cy="4359910"/>
             <wp:effectExtent l="0" t="0" r="0" b="0"/>
             <wp:wrapSquare wrapText="largest"/>
-            <wp:docPr id="2" name="Image2" descr=""/>
+            <wp:docPr id="2" name="Image2"/>
             <wp:cNvGraphicFramePr>
               <a:graphicFrameLocks xmlns:a="http://schemas.openxmlformats.org/drawingml/2006/main" noChangeAspect="1"/>
             </wp:cNvGraphicFramePr>
@@ -1360,13 +1047,13 @@
               <a:graphicData uri="http://schemas.openxmlformats.org/drawingml/2006/picture">
                 <pic:pic xmlns:pic="http://schemas.openxmlformats.org/drawingml/2006/picture">
                   <pic:nvPicPr>
-                    <pic:cNvPr id="2" name="Image2" descr=""/>
+                    <pic:cNvPr id="2" name="Image2"/>
                     <pic:cNvPicPr>
                       <a:picLocks noChangeAspect="1" noChangeArrowheads="1"/>
                     </pic:cNvPicPr>
                   </pic:nvPicPr>
                   <pic:blipFill>
-                    <a:blip r:embed="rId3"/>
+                    <a:blip r:embed="rId7"/>
                     <a:stretch>
                       <a:fillRect/>
                     </a:stretch>
@@ -1389,58 +1076,64 @@
     </w:p>
     <w:p>
       <w:pPr>
-        <w:pStyle w:val="Normal"/>
         <w:ind w:left="360"/>
         <w:jc w:val="center"/>
-        <w:rPr/>
-      </w:pPr>
-      <w:r>
-        <w:rPr/>
-        <w:t>Рис 2.1. – Личные сертификаты</w:t>
-      </w:r>
-    </w:p>
-    <w:p>
-      <w:pPr>
-        <w:pStyle w:val="Normal"/>
+      </w:pPr>
+      <w:r>
+        <w:t>Рис 2.1</w:t>
+      </w:r>
+      <w:r>
+        <w:t xml:space="preserve"> – Личные </w:t>
+      </w:r>
+      <w:r>
+        <w:t>сертификаты</w:t>
+      </w:r>
+    </w:p>
+    <w:p>
+      <w:pPr>
         <w:ind w:left="360"/>
-        <w:rPr/>
-      </w:pPr>
-      <w:r>
-        <w:rPr/>
-      </w:r>
-    </w:p>
-    <w:p>
-      <w:pPr>
-        <w:pStyle w:val="Normal"/>
-        <w:ind w:firstLine="348" w:left="360"/>
-        <w:rPr>
-          <w:rFonts w:eastAsia="Calibri"/>
-          <w:sz w:val="28"/>
-          <w:szCs w:val="28"/>
-        </w:rPr>
-      </w:pPr>
-      <w:r>
-        <w:rPr>
-          <w:rFonts w:eastAsia="Calibri"/>
-          <w:sz w:val="28"/>
-          <w:szCs w:val="28"/>
-        </w:rPr>
-        <w:t>В разделе «Доверенные корневые центры сертификации» представлен список центров, чьи сертификаты поставляются вместе с операционной системой, находим в этом списке сертификат VeriSign Class 3 Public Primary CA, на основе которого при подключении к системам Интернет-банкинга браузер может подтвердить подлинность узла.</w:t>
-      </w:r>
-    </w:p>
-    <w:p>
-      <w:pPr>
-        <w:pStyle w:val="Normal"/>
+      </w:pPr>
+    </w:p>
+    <w:p>
+      <w:pPr>
+        <w:ind w:left="360" w:firstLine="348"/>
+        <w:rPr>
+          <w:rFonts w:eastAsia="Calibri"/>
+          <w:sz w:val="28"/>
+          <w:szCs w:val="28"/>
+        </w:rPr>
+      </w:pPr>
+      <w:r>
+        <w:rPr>
+          <w:rFonts w:eastAsia="Calibri"/>
+          <w:sz w:val="28"/>
+          <w:szCs w:val="28"/>
+        </w:rPr>
+        <w:t>В разделе «Доверенные корневые центры сертификации» представлен список центров, чьи сертификаты поставляются вместе с операционной системой, находим в этом списке сертификат VeriSign Class 3 Public Primary CA, на основе которого при подключени</w:t>
+      </w:r>
+      <w:r>
+        <w:rPr>
+          <w:rFonts w:eastAsia="Calibri"/>
+          <w:sz w:val="28"/>
+          <w:szCs w:val="28"/>
+        </w:rPr>
+        <w:t>и к системам Интернет-банкинга браузер может подтвердить подлинность узла.</w:t>
+      </w:r>
+    </w:p>
+    <w:p>
+      <w:pPr>
         <w:ind w:firstLine="426"/>
-        <w:rPr/>
-      </w:pPr>
-      <w:r>
-        <w:rPr/>
+      </w:pPr>
+      <w:r>
+        <w:rPr>
+          <w:noProof/>
+        </w:rPr>
+        <w:lastRenderedPageBreak/>
         <w:drawing>
-          <wp:inline distT="0" distB="0" distL="0" distR="0">
+          <wp:inline distT="0" distB="0" distL="0" distR="0" wp14:anchorId="1C4C2666" wp14:editId="3069DA0B">
             <wp:extent cx="5511165" cy="3409315"/>
             <wp:effectExtent l="0" t="0" r="0" b="0"/>
-            <wp:docPr id="3" name="Image4" descr=""/>
+            <wp:docPr id="3" name="Image4"/>
             <wp:cNvGraphicFramePr>
               <a:graphicFrameLocks xmlns:a="http://schemas.openxmlformats.org/drawingml/2006/main" noChangeAspect="1"/>
             </wp:cNvGraphicFramePr>
@@ -1448,13 +1141,13 @@
               <a:graphicData uri="http://schemas.openxmlformats.org/drawingml/2006/picture">
                 <pic:pic xmlns:pic="http://schemas.openxmlformats.org/drawingml/2006/picture">
                   <pic:nvPicPr>
-                    <pic:cNvPr id="3" name="Image4" descr=""/>
+                    <pic:cNvPr id="3" name="Image4"/>
                     <pic:cNvPicPr>
                       <a:picLocks noChangeAspect="1" noChangeArrowheads="1"/>
                     </pic:cNvPicPr>
                   </pic:nvPicPr>
                   <pic:blipFill>
-                    <a:blip r:embed="rId4"/>
+                    <a:blip r:embed="rId8"/>
                     <a:stretch>
                       <a:fillRect/>
                     </a:stretch>
@@ -1477,7 +1170,6 @@
     </w:p>
     <w:p>
       <w:pPr>
-        <w:pStyle w:val="Normal"/>
         <w:ind w:firstLine="426"/>
         <w:jc w:val="center"/>
         <w:rPr>
@@ -1485,7 +1177,6 @@
         </w:rPr>
       </w:pPr>
       <w:r>
-        <w:rPr/>
         <w:t>Рис</w:t>
       </w:r>
       <w:r>
@@ -1514,22 +1205,15 @@
     </w:p>
     <w:p>
       <w:pPr>
-        <w:pStyle w:val="Normal"/>
         <w:ind w:firstLine="426"/>
         <w:rPr>
           <w:lang w:val="en-US"/>
         </w:rPr>
       </w:pPr>
-      <w:r>
-        <w:rPr>
-          <w:lang w:val="en-US"/>
-        </w:rPr>
-      </w:r>
-    </w:p>
-    <w:p>
-      <w:pPr>
-        <w:pStyle w:val="Normal"/>
-        <w:ind w:firstLine="348" w:left="360"/>
+    </w:p>
+    <w:p>
+      <w:pPr>
+        <w:ind w:left="360" w:firstLine="348"/>
         <w:rPr>
           <w:rFonts w:eastAsia="Calibri"/>
           <w:sz w:val="28"/>
@@ -1547,24 +1231,19 @@
     </w:p>
     <w:p>
       <w:pPr>
-        <w:pStyle w:val="Normal"/>
         <w:ind w:firstLine="426"/>
-        <w:rPr/>
-      </w:pPr>
-      <w:r>
-        <w:rPr/>
-      </w:r>
-    </w:p>
-    <w:p>
-      <w:pPr>
-        <w:pStyle w:val="Normal"/>
+      </w:pPr>
+    </w:p>
+    <w:p>
+      <w:pPr>
         <w:ind w:firstLine="426"/>
-        <w:rPr/>
-      </w:pPr>
-      <w:r>
-        <w:rPr/>
+      </w:pPr>
+      <w:r>
+        <w:rPr>
+          <w:noProof/>
+        </w:rPr>
         <w:drawing>
-          <wp:anchor behindDoc="0" distT="0" distB="0" distL="0" distR="0" simplePos="0" locked="0" layoutInCell="0" allowOverlap="1" relativeHeight="7">
+          <wp:anchor distT="0" distB="0" distL="0" distR="0" simplePos="0" relativeHeight="7" behindDoc="0" locked="0" layoutInCell="0" allowOverlap="1" wp14:anchorId="67DE9A4E" wp14:editId="61D29905">
             <wp:simplePos x="0" y="0"/>
             <wp:positionH relativeFrom="column">
               <wp:align>center</wp:align>
@@ -1575,7 +1254,7 @@
             <wp:extent cx="5940425" cy="3907155"/>
             <wp:effectExtent l="0" t="0" r="0" b="0"/>
             <wp:wrapSquare wrapText="largest"/>
-            <wp:docPr id="4" name="Image3" descr=""/>
+            <wp:docPr id="4" name="Image3"/>
             <wp:cNvGraphicFramePr>
               <a:graphicFrameLocks xmlns:a="http://schemas.openxmlformats.org/drawingml/2006/main" noChangeAspect="1"/>
             </wp:cNvGraphicFramePr>
@@ -1583,13 +1262,13 @@
               <a:graphicData uri="http://schemas.openxmlformats.org/drawingml/2006/picture">
                 <pic:pic xmlns:pic="http://schemas.openxmlformats.org/drawingml/2006/picture">
                   <pic:nvPicPr>
-                    <pic:cNvPr id="4" name="Image3" descr=""/>
+                    <pic:cNvPr id="4" name="Image3"/>
                     <pic:cNvPicPr>
                       <a:picLocks noChangeAspect="1" noChangeArrowheads="1"/>
                     </pic:cNvPicPr>
                   </pic:nvPicPr>
                   <pic:blipFill>
-                    <a:blip r:embed="rId5"/>
+                    <a:blip r:embed="rId9"/>
                     <a:stretch>
                       <a:fillRect/>
                     </a:stretch>
@@ -1612,7 +1291,6 @@
     </w:p>
     <w:p>
       <w:pPr>
-        <w:pStyle w:val="Normal"/>
         <w:ind w:firstLine="426"/>
         <w:jc w:val="center"/>
         <w:rPr>
@@ -1622,7 +1300,6 @@
         </w:rPr>
       </w:pPr>
       <w:r>
-        <w:rPr/>
         <w:t xml:space="preserve">Рис. 2.3 - </w:t>
       </w:r>
       <w:r>
@@ -1636,43 +1313,27 @@
     </w:p>
     <w:p>
       <w:pPr>
-        <w:pStyle w:val="Normal"/>
-        <w:ind w:hanging="282" w:left="708"/>
-        <w:jc w:val="center"/>
-        <w:rPr>
-          <w:rFonts w:eastAsia="Calibri"/>
-          <w:sz w:val="28"/>
-          <w:szCs w:val="28"/>
-        </w:rPr>
-      </w:pPr>
-      <w:r>
-        <w:rPr>
-          <w:rFonts w:eastAsia="Calibri"/>
-          <w:sz w:val="28"/>
-          <w:szCs w:val="28"/>
-        </w:rPr>
-      </w:r>
-    </w:p>
-    <w:p>
-      <w:pPr>
-        <w:pStyle w:val="Normal"/>
-        <w:rPr>
-          <w:rFonts w:eastAsia="Calibri"/>
-          <w:sz w:val="28"/>
-          <w:szCs w:val="28"/>
-        </w:rPr>
-      </w:pPr>
-      <w:r>
-        <w:rPr>
-          <w:rFonts w:eastAsia="Calibri"/>
-          <w:sz w:val="28"/>
-          <w:szCs w:val="28"/>
-        </w:rPr>
-      </w:r>
-    </w:p>
-    <w:p>
-      <w:pPr>
-        <w:pStyle w:val="ListParagraph"/>
+        <w:ind w:left="708" w:hanging="282"/>
+        <w:jc w:val="center"/>
+        <w:rPr>
+          <w:rFonts w:eastAsia="Calibri"/>
+          <w:sz w:val="28"/>
+          <w:szCs w:val="28"/>
+        </w:rPr>
+      </w:pPr>
+    </w:p>
+    <w:p>
+      <w:pPr>
+        <w:rPr>
+          <w:rFonts w:eastAsia="Calibri"/>
+          <w:sz w:val="28"/>
+          <w:szCs w:val="28"/>
+        </w:rPr>
+      </w:pPr>
+    </w:p>
+    <w:p>
+      <w:pPr>
+        <w:pStyle w:val="a8"/>
         <w:numPr>
           <w:ilvl w:val="0"/>
           <w:numId w:val="1"/>
@@ -1691,12 +1352,12 @@
           <w:sz w:val="28"/>
           <w:szCs w:val="28"/>
         </w:rPr>
+        <w:lastRenderedPageBreak/>
         <w:t>Отчет о полученном и настроенном сертификате для электронной почты</w:t>
       </w:r>
     </w:p>
     <w:p>
       <w:pPr>
-        <w:pStyle w:val="Normal"/>
         <w:ind w:firstLine="360"/>
         <w:rPr>
           <w:rFonts w:eastAsia="Calibri"/>
@@ -1715,7 +1376,6 @@
     </w:p>
     <w:p>
       <w:pPr>
-        <w:pStyle w:val="Normal"/>
         <w:ind w:firstLine="360"/>
         <w:rPr>
           <w:rFonts w:eastAsia="Calibri"/>
@@ -1723,29 +1383,23 @@
           <w:szCs w:val="28"/>
         </w:rPr>
       </w:pPr>
-      <w:r>
-        <w:rPr>
-          <w:rFonts w:eastAsia="Calibri"/>
-          <w:sz w:val="28"/>
-          <w:szCs w:val="28"/>
-        </w:rPr>
-      </w:r>
-    </w:p>
-    <w:p>
-      <w:pPr>
-        <w:pStyle w:val="Normal"/>
+    </w:p>
+    <w:p>
+      <w:pPr>
         <w:jc w:val="center"/>
         <w:rPr>
           <w:lang w:val="en-US"/>
         </w:rPr>
       </w:pPr>
       <w:r>
-        <w:rPr/>
+        <w:rPr>
+          <w:noProof/>
+        </w:rPr>
         <w:drawing>
-          <wp:inline distT="0" distB="0" distL="0" distR="0">
+          <wp:inline distT="0" distB="0" distL="0" distR="0" wp14:anchorId="67454A3A" wp14:editId="683D851C">
             <wp:extent cx="3093085" cy="3725545"/>
             <wp:effectExtent l="0" t="0" r="0" b="0"/>
-            <wp:docPr id="5" name="Image5" descr=""/>
+            <wp:docPr id="5" name="Image5"/>
             <wp:cNvGraphicFramePr>
               <a:graphicFrameLocks xmlns:a="http://schemas.openxmlformats.org/drawingml/2006/main" noChangeAspect="1"/>
             </wp:cNvGraphicFramePr>
@@ -1753,13 +1407,13 @@
               <a:graphicData uri="http://schemas.openxmlformats.org/drawingml/2006/picture">
                 <pic:pic xmlns:pic="http://schemas.openxmlformats.org/drawingml/2006/picture">
                   <pic:nvPicPr>
-                    <pic:cNvPr id="5" name="Image5" descr=""/>
+                    <pic:cNvPr id="5" name="Image5"/>
                     <pic:cNvPicPr>
                       <a:picLocks noChangeAspect="1" noChangeArrowheads="1"/>
                     </pic:cNvPicPr>
                   </pic:nvPicPr>
                   <pic:blipFill>
-                    <a:blip r:embed="rId6"/>
+                    <a:blip r:embed="rId10"/>
                     <a:stretch>
                       <a:fillRect/>
                     </a:stretch>
@@ -1782,28 +1436,19 @@
     </w:p>
     <w:p>
       <w:pPr>
-        <w:pStyle w:val="Normal"/>
-        <w:jc w:val="center"/>
-        <w:rPr/>
-      </w:pPr>
-      <w:r>
-        <w:rPr/>
+        <w:jc w:val="center"/>
+      </w:pPr>
+      <w:r>
         <w:t>Рис. 3.1 – Сертификат для электронной почты</w:t>
       </w:r>
     </w:p>
     <w:p>
       <w:pPr>
-        <w:pStyle w:val="Normal"/>
-        <w:jc w:val="center"/>
-        <w:rPr/>
-      </w:pPr>
-      <w:r>
-        <w:rPr/>
-      </w:r>
-    </w:p>
-    <w:p>
-      <w:pPr>
-        <w:pStyle w:val="Normal"/>
+        <w:jc w:val="center"/>
+      </w:pPr>
+    </w:p>
+    <w:p>
+      <w:pPr>
         <w:ind w:firstLine="708"/>
         <w:rPr>
           <w:rFonts w:eastAsia="Calibri"/>
@@ -1817,49 +1462,30 @@
           <w:sz w:val="28"/>
           <w:szCs w:val="28"/>
         </w:rPr>
-        <w:t>Настроим почтовый клиент M</w:t>
-      </w:r>
-      <w:r>
-        <w:rPr>
-          <w:rFonts w:eastAsia="Calibri"/>
-          <w:sz w:val="28"/>
-          <w:szCs w:val="28"/>
-        </w:rPr>
-        <w:t>ozilla Thunderbird</w:t>
-      </w:r>
-      <w:r>
-        <w:rPr>
-          <w:rFonts w:eastAsia="Calibri"/>
-          <w:sz w:val="28"/>
-          <w:szCs w:val="28"/>
-        </w:rPr>
-        <w:t xml:space="preserve"> на использование сертификата для защиты почты. </w:t>
-      </w:r>
-    </w:p>
-    <w:p>
-      <w:pPr>
-        <w:pStyle w:val="Normal"/>
-        <w:jc w:val="center"/>
-        <w:rPr>
-          <w:rFonts w:eastAsia="Calibri"/>
-          <w:sz w:val="28"/>
-          <w:szCs w:val="28"/>
-        </w:rPr>
-      </w:pPr>
-      <w:r>
-        <w:rPr/>
-      </w:r>
-    </w:p>
-    <w:p>
-      <w:pPr>
-        <w:pStyle w:val="Normal"/>
-        <w:jc w:val="center"/>
-        <w:rPr/>
-      </w:pPr>
-      <w:r>
-        <w:rPr/>
+        <w:t xml:space="preserve">Настроим почтовый клиент Mozilla Thunderbird на использование сертификата для защиты почты. </w:t>
+      </w:r>
+    </w:p>
+    <w:p>
+      <w:pPr>
+        <w:jc w:val="center"/>
+        <w:rPr>
+          <w:rFonts w:eastAsia="Calibri"/>
+          <w:sz w:val="28"/>
+          <w:szCs w:val="28"/>
+        </w:rPr>
+      </w:pPr>
+    </w:p>
+    <w:p>
+      <w:pPr>
+        <w:jc w:val="center"/>
+      </w:pPr>
+      <w:r>
+        <w:rPr>
+          <w:noProof/>
+        </w:rPr>
+        <w:lastRenderedPageBreak/>
         <w:drawing>
-          <wp:anchor behindDoc="0" distT="0" distB="0" distL="0" distR="0" simplePos="0" locked="0" layoutInCell="0" allowOverlap="1" relativeHeight="8">
+          <wp:anchor distT="0" distB="0" distL="0" distR="0" simplePos="0" relativeHeight="8" behindDoc="0" locked="0" layoutInCell="0" allowOverlap="1" wp14:anchorId="1B286E8C" wp14:editId="7925AF7F">
             <wp:simplePos x="0" y="0"/>
             <wp:positionH relativeFrom="column">
               <wp:align>center</wp:align>
@@ -1870,7 +1496,7 @@
             <wp:extent cx="5940425" cy="3964940"/>
             <wp:effectExtent l="0" t="0" r="0" b="0"/>
             <wp:wrapSquare wrapText="largest"/>
-            <wp:docPr id="6" name="Image6" descr=""/>
+            <wp:docPr id="6" name="Image6"/>
             <wp:cNvGraphicFramePr>
               <a:graphicFrameLocks xmlns:a="http://schemas.openxmlformats.org/drawingml/2006/main" noChangeAspect="1"/>
             </wp:cNvGraphicFramePr>
@@ -1878,13 +1504,13 @@
               <a:graphicData uri="http://schemas.openxmlformats.org/drawingml/2006/picture">
                 <pic:pic xmlns:pic="http://schemas.openxmlformats.org/drawingml/2006/picture">
                   <pic:nvPicPr>
-                    <pic:cNvPr id="6" name="Image6" descr=""/>
+                    <pic:cNvPr id="6" name="Image6"/>
                     <pic:cNvPicPr>
                       <a:picLocks noChangeAspect="1" noChangeArrowheads="1"/>
                     </pic:cNvPicPr>
                   </pic:nvPicPr>
                   <pic:blipFill>
-                    <a:blip r:embed="rId7"/>
+                    <a:blip r:embed="rId11"/>
                     <a:stretch>
                       <a:fillRect/>
                     </a:stretch>
@@ -1905,26 +1531,26 @@
         </w:drawing>
       </w:r>
       <w:r>
-        <w:rPr/>
         <w:t>Рис. 3.2 – Настройка сертификата для почты.</w:t>
       </w:r>
     </w:p>
     <w:sectPr>
-      <w:type w:val="nextPage"/>
       <w:pgSz w:w="11906" w:h="16838"/>
-      <w:pgMar w:left="1701" w:right="850" w:gutter="0" w:header="0" w:top="1134" w:footer="0" w:bottom="1134"/>
-      <w:pgNumType w:fmt="decimal"/>
-      <w:formProt w:val="false"/>
-      <w:textDirection w:val="lrTb"/>
-      <w:docGrid w:type="default" w:linePitch="360" w:charSpace="0"/>
+      <w:pgMar w:top="1134" w:right="850" w:bottom="1134" w:left="1701" w:header="0" w:footer="0" w:gutter="0"/>
+      <w:cols w:space="720"/>
+      <w:formProt w:val="0"/>
+      <w:docGrid w:linePitch="360"/>
     </w:sectPr>
   </w:body>
 </w:document>
 </file>
 
 <file path=word/numbering.xml><?xml version="1.0" encoding="utf-8"?>
-<w:numbering xmlns:w="http://schemas.openxmlformats.org/wordprocessingml/2006/main" xmlns:o="urn:schemas-microsoft-com:office:office" xmlns:r="http://schemas.openxmlformats.org/officeDocument/2006/relationships" xmlns:v="urn:schemas-microsoft-com:vml" xmlns:mc="http://schemas.openxmlformats.org/markup-compatibility/2006" xmlns:w14="http://schemas.microsoft.com/office/word/2010/wordml" mc:Ignorable="w14">
-  <w:abstractNum w:abstractNumId="1">
+<w:numbering xmlns:wpc="http://schemas.microsoft.com/office/word/2010/wordprocessingCanvas" xmlns:cx="http://schemas.microsoft.com/office/drawing/2014/chartex" xmlns:cx1="http://schemas.microsoft.com/office/drawing/2015/9/8/chartex" xmlns:cx2="http://schemas.microsoft.com/office/drawing/2015/10/21/chartex" xmlns:cx3="http://schemas.microsoft.com/office/drawing/2016/5/9/chartex" xmlns:cx4="http://schemas.microsoft.com/office/drawing/2016/5/10/chartex" xmlns:cx5="http://schemas.microsoft.com/office/drawing/2016/5/11/chartex" xmlns:cx6="http://schemas.microsoft.com/office/drawing/2016/5/12/chartex" xmlns:cx7="http://schemas.microsoft.com/office/drawing/2016/5/13/chartex" xmlns:cx8="http://schemas.microsoft.com/office/drawing/2016/5/14/chartex" xmlns:mc="http://schemas.openxmlformats.org/markup-compatibility/2006" xmlns:aink="http://schemas.microsoft.com/office/drawing/2016/ink" xmlns:am3d="http://schemas.microsoft.com/office/drawing/2017/model3d" xmlns:o="urn:schemas-microsoft-com:office:office" xmlns:r="http://schemas.openxmlformats.org/officeDocument/2006/relationships" xmlns:m="http://schemas.openxmlformats.org/officeDocument/2006/math" xmlns:v="urn:schemas-microsoft-com:vml" xmlns:wp14="http://schemas.microsoft.com/office/word/2010/wordprocessingDrawing" xmlns:wp="http://schemas.openxmlformats.org/drawingml/2006/wordprocessingDrawing" xmlns:w10="urn:schemas-microsoft-com:office:word" xmlns:w="http://schemas.openxmlformats.org/wordprocessingml/2006/main" xmlns:w14="http://schemas.microsoft.com/office/word/2010/wordml" xmlns:w15="http://schemas.microsoft.com/office/word/2012/wordml" xmlns:w16cex="http://schemas.microsoft.com/office/word/2018/wordml/cex" xmlns:w16cid="http://schemas.microsoft.com/office/word/2016/wordml/cid" xmlns:w16="http://schemas.microsoft.com/office/word/2018/wordml" xmlns:w16sdtdh="http://schemas.microsoft.com/office/word/2020/wordml/sdtdatahash" xmlns:w16se="http://schemas.microsoft.com/office/word/2015/wordml/symex" xmlns:wpg="http://schemas.microsoft.com/office/word/2010/wordprocessingGroup" xmlns:wpi="http://schemas.microsoft.com/office/word/2010/wordprocessingInk" xmlns:wne="http://schemas.microsoft.com/office/word/2006/wordml" xmlns:wps="http://schemas.microsoft.com/office/word/2010/wordprocessingShape" mc:Ignorable="w14 w15 w16se w16cid w16 w16cex w16sdtdh wp14">
+  <w:abstractNum w:abstractNumId="0" w15:restartNumberingAfterBreak="0">
+    <w:nsid w:val="215B5F9C"/>
+    <w:multiLevelType w:val="multilevel"/>
+    <w:tmpl w:val="71DA5B26"/>
     <w:lvl w:ilvl="0">
       <w:start w:val="1"/>
       <w:numFmt w:val="decimal"/>
@@ -1936,7 +1562,6 @@
         </w:tabs>
         <w:ind w:left="720" w:hanging="360"/>
       </w:pPr>
-      <w:rPr/>
     </w:lvl>
     <w:lvl w:ilvl="1">
       <w:start w:val="1"/>
@@ -1949,7 +1574,6 @@
         </w:tabs>
         <w:ind w:left="1440" w:hanging="360"/>
       </w:pPr>
-      <w:rPr/>
     </w:lvl>
     <w:lvl w:ilvl="2">
       <w:start w:val="1"/>
@@ -1962,7 +1586,6 @@
         </w:tabs>
         <w:ind w:left="2160" w:hanging="180"/>
       </w:pPr>
-      <w:rPr/>
     </w:lvl>
     <w:lvl w:ilvl="3">
       <w:start w:val="1"/>
@@ -1975,7 +1598,6 @@
         </w:tabs>
         <w:ind w:left="2880" w:hanging="360"/>
       </w:pPr>
-      <w:rPr/>
     </w:lvl>
     <w:lvl w:ilvl="4">
       <w:start w:val="1"/>
@@ -1988,7 +1610,6 @@
         </w:tabs>
         <w:ind w:left="3600" w:hanging="360"/>
       </w:pPr>
-      <w:rPr/>
     </w:lvl>
     <w:lvl w:ilvl="5">
       <w:start w:val="1"/>
@@ -2001,7 +1622,6 @@
         </w:tabs>
         <w:ind w:left="4320" w:hanging="180"/>
       </w:pPr>
-      <w:rPr/>
     </w:lvl>
     <w:lvl w:ilvl="6">
       <w:start w:val="1"/>
@@ -2014,7 +1634,6 @@
         </w:tabs>
         <w:ind w:left="5040" w:hanging="360"/>
       </w:pPr>
-      <w:rPr/>
     </w:lvl>
     <w:lvl w:ilvl="7">
       <w:start w:val="1"/>
@@ -2027,7 +1646,6 @@
         </w:tabs>
         <w:ind w:left="5760" w:hanging="360"/>
       </w:pPr>
-      <w:rPr/>
     </w:lvl>
     <w:lvl w:ilvl="8">
       <w:start w:val="1"/>
@@ -2040,10 +1658,12 @@
         </w:tabs>
         <w:ind w:left="6480" w:hanging="180"/>
       </w:pPr>
-      <w:rPr/>
     </w:lvl>
   </w:abstractNum>
-  <w:abstractNum w:abstractNumId="2">
+  <w:abstractNum w:abstractNumId="1" w15:restartNumberingAfterBreak="0">
+    <w:nsid w:val="25084B66"/>
+    <w:multiLevelType w:val="multilevel"/>
+    <w:tmpl w:val="BDCCD14C"/>
     <w:lvl w:ilvl="0">
       <w:start w:val="1"/>
       <w:numFmt w:val="none"/>
@@ -2054,7 +1674,7 @@
         <w:tabs>
           <w:tab w:val="num" w:pos="0"/>
         </w:tabs>
-        <w:ind w:left="0" w:hanging="0"/>
+        <w:ind w:left="0" w:firstLine="0"/>
       </w:pPr>
     </w:lvl>
     <w:lvl w:ilvl="1">
@@ -2067,7 +1687,7 @@
         <w:tabs>
           <w:tab w:val="num" w:pos="0"/>
         </w:tabs>
-        <w:ind w:left="0" w:hanging="0"/>
+        <w:ind w:left="0" w:firstLine="0"/>
       </w:pPr>
     </w:lvl>
     <w:lvl w:ilvl="2">
@@ -2080,7 +1700,7 @@
         <w:tabs>
           <w:tab w:val="num" w:pos="0"/>
         </w:tabs>
-        <w:ind w:left="0" w:hanging="0"/>
+        <w:ind w:left="0" w:firstLine="0"/>
       </w:pPr>
     </w:lvl>
     <w:lvl w:ilvl="3">
@@ -2093,7 +1713,7 @@
         <w:tabs>
           <w:tab w:val="num" w:pos="0"/>
         </w:tabs>
-        <w:ind w:left="0" w:hanging="0"/>
+        <w:ind w:left="0" w:firstLine="0"/>
       </w:pPr>
     </w:lvl>
     <w:lvl w:ilvl="4">
@@ -2106,7 +1726,7 @@
         <w:tabs>
           <w:tab w:val="num" w:pos="0"/>
         </w:tabs>
-        <w:ind w:left="0" w:hanging="0"/>
+        <w:ind w:left="0" w:firstLine="0"/>
       </w:pPr>
     </w:lvl>
     <w:lvl w:ilvl="5">
@@ -2119,7 +1739,7 @@
         <w:tabs>
           <w:tab w:val="num" w:pos="0"/>
         </w:tabs>
-        <w:ind w:left="0" w:hanging="0"/>
+        <w:ind w:left="0" w:firstLine="0"/>
       </w:pPr>
     </w:lvl>
     <w:lvl w:ilvl="6">
@@ -2132,7 +1752,7 @@
         <w:tabs>
           <w:tab w:val="num" w:pos="0"/>
         </w:tabs>
-        <w:ind w:left="0" w:hanging="0"/>
+        <w:ind w:left="0" w:firstLine="0"/>
       </w:pPr>
     </w:lvl>
     <w:lvl w:ilvl="7">
@@ -2145,7 +1765,7 @@
         <w:tabs>
           <w:tab w:val="num" w:pos="0"/>
         </w:tabs>
-        <w:ind w:left="0" w:hanging="0"/>
+        <w:ind w:left="0" w:firstLine="0"/>
       </w:pPr>
     </w:lvl>
     <w:lvl w:ilvl="8">
@@ -2158,25 +1778,25 @@
         <w:tabs>
           <w:tab w:val="num" w:pos="0"/>
         </w:tabs>
-        <w:ind w:left="0" w:hanging="0"/>
+        <w:ind w:left="0" w:firstLine="0"/>
       </w:pPr>
     </w:lvl>
   </w:abstractNum>
   <w:num w:numId="1">
-    <w:abstractNumId w:val="1"/>
+    <w:abstractNumId w:val="0"/>
   </w:num>
   <w:num w:numId="2">
-    <w:abstractNumId w:val="2"/>
+    <w:abstractNumId w:val="1"/>
   </w:num>
 </w:numbering>
 </file>
 
 <file path=word/styles.xml><?xml version="1.0" encoding="utf-8"?>
-<w:styles xmlns:w="http://schemas.openxmlformats.org/wordprocessingml/2006/main" xmlns:w14="http://schemas.microsoft.com/office/word/2010/wordml" xmlns:mc="http://schemas.openxmlformats.org/markup-compatibility/2006" mc:Ignorable="w14">
+<w:styles xmlns:mc="http://schemas.openxmlformats.org/markup-compatibility/2006" xmlns:r="http://schemas.openxmlformats.org/officeDocument/2006/relationships" xmlns:w="http://schemas.openxmlformats.org/wordprocessingml/2006/main" xmlns:w14="http://schemas.microsoft.com/office/word/2010/wordml" xmlns:w15="http://schemas.microsoft.com/office/word/2012/wordml" xmlns:w16cex="http://schemas.microsoft.com/office/word/2018/wordml/cex" xmlns:w16cid="http://schemas.microsoft.com/office/word/2016/wordml/cid" xmlns:w16="http://schemas.microsoft.com/office/word/2018/wordml" xmlns:w16sdtdh="http://schemas.microsoft.com/office/word/2020/wordml/sdtdatahash" xmlns:w16se="http://schemas.microsoft.com/office/word/2015/wordml/symex" mc:Ignorable="w14 w15 w16se w16cid w16 w16cex w16sdtdh">
   <w:docDefaults>
     <w:rPrDefault>
       <w:rPr>
-        <w:rFonts w:ascii="Calibri" w:hAnsi="Calibri" w:eastAsia="Calibri" w:cs="" w:asciiTheme="minorHAnsi" w:cstheme="minorBidi" w:eastAsiaTheme="minorHAnsi" w:hAnsiTheme="minorHAnsi"/>
+        <w:rFonts w:asciiTheme="minorHAnsi" w:eastAsiaTheme="minorHAnsi" w:hAnsiTheme="minorHAnsi" w:cstheme="minorBidi"/>
         <w:sz w:val="22"/>
         <w:szCs w:val="22"/>
         <w:lang w:val="ru-RU" w:eastAsia="en-US" w:bidi="ar-SA"/>
@@ -2184,21 +1804,21 @@
     </w:rPrDefault>
     <w:pPrDefault>
       <w:pPr>
-        <w:suppressAutoHyphens w:val="true"/>
+        <w:suppressAutoHyphens/>
       </w:pPr>
     </w:pPrDefault>
   </w:docDefaults>
   <w:latentStyles w:defLockedState="0" w:defUIPriority="99" w:defSemiHidden="0" w:defUnhideWhenUsed="0" w:defQFormat="0" w:count="376">
     <w:lsdException w:name="Normal" w:uiPriority="0" w:qFormat="1"/>
     <w:lsdException w:name="heading 1" w:uiPriority="9" w:qFormat="1"/>
-    <w:lsdException w:name="heading 2" w:uiPriority="9" w:semiHidden="1" w:unhideWhenUsed="1" w:qFormat="1"/>
-    <w:lsdException w:name="heading 3" w:uiPriority="9" w:semiHidden="1" w:unhideWhenUsed="1" w:qFormat="1"/>
-    <w:lsdException w:name="heading 4" w:uiPriority="9" w:semiHidden="1" w:unhideWhenUsed="1" w:qFormat="1"/>
-    <w:lsdException w:name="heading 5" w:uiPriority="9" w:semiHidden="1" w:unhideWhenUsed="1" w:qFormat="1"/>
-    <w:lsdException w:name="heading 6" w:uiPriority="9" w:semiHidden="1" w:unhideWhenUsed="1" w:qFormat="1"/>
-    <w:lsdException w:name="heading 7" w:uiPriority="9" w:semiHidden="1" w:unhideWhenUsed="1" w:qFormat="1"/>
-    <w:lsdException w:name="heading 8" w:uiPriority="9" w:semiHidden="1" w:unhideWhenUsed="1" w:qFormat="1"/>
-    <w:lsdException w:name="heading 9" w:uiPriority="9" w:semiHidden="1" w:unhideWhenUsed="1" w:qFormat="1"/>
+    <w:lsdException w:name="heading 2" w:semiHidden="1" w:uiPriority="9" w:unhideWhenUsed="1" w:qFormat="1"/>
+    <w:lsdException w:name="heading 3" w:semiHidden="1" w:uiPriority="9" w:unhideWhenUsed="1" w:qFormat="1"/>
+    <w:lsdException w:name="heading 4" w:semiHidden="1" w:uiPriority="9" w:unhideWhenUsed="1" w:qFormat="1"/>
+    <w:lsdException w:name="heading 5" w:semiHidden="1" w:uiPriority="9" w:unhideWhenUsed="1" w:qFormat="1"/>
+    <w:lsdException w:name="heading 6" w:semiHidden="1" w:uiPriority="9" w:unhideWhenUsed="1" w:qFormat="1"/>
+    <w:lsdException w:name="heading 7" w:semiHidden="1" w:uiPriority="9" w:unhideWhenUsed="1" w:qFormat="1"/>
+    <w:lsdException w:name="heading 8" w:semiHidden="1" w:uiPriority="9" w:unhideWhenUsed="1" w:qFormat="1"/>
+    <w:lsdException w:name="heading 9" w:semiHidden="1" w:uiPriority="9" w:unhideWhenUsed="1" w:qFormat="1"/>
     <w:lsdException w:name="index 1" w:semiHidden="1" w:unhideWhenUsed="1"/>
     <w:lsdException w:name="index 2" w:semiHidden="1" w:unhideWhenUsed="1"/>
     <w:lsdException w:name="index 3" w:semiHidden="1" w:unhideWhenUsed="1"/>
@@ -2208,22 +1828,22 @@
     <w:lsdException w:name="index 7" w:semiHidden="1" w:unhideWhenUsed="1"/>
     <w:lsdException w:name="index 8" w:semiHidden="1" w:unhideWhenUsed="1"/>
     <w:lsdException w:name="index 9" w:semiHidden="1" w:unhideWhenUsed="1"/>
-    <w:lsdException w:name="toc 1" w:uiPriority="39" w:semiHidden="1" w:unhideWhenUsed="1"/>
-    <w:lsdException w:name="toc 2" w:uiPriority="39" w:semiHidden="1" w:unhideWhenUsed="1"/>
-    <w:lsdException w:name="toc 3" w:uiPriority="39" w:semiHidden="1" w:unhideWhenUsed="1"/>
-    <w:lsdException w:name="toc 4" w:uiPriority="39" w:semiHidden="1" w:unhideWhenUsed="1"/>
-    <w:lsdException w:name="toc 5" w:uiPriority="39" w:semiHidden="1" w:unhideWhenUsed="1"/>
-    <w:lsdException w:name="toc 6" w:uiPriority="39" w:semiHidden="1" w:unhideWhenUsed="1"/>
-    <w:lsdException w:name="toc 7" w:uiPriority="39" w:semiHidden="1" w:unhideWhenUsed="1"/>
-    <w:lsdException w:name="toc 8" w:uiPriority="39" w:semiHidden="1" w:unhideWhenUsed="1"/>
-    <w:lsdException w:name="toc 9" w:uiPriority="39" w:semiHidden="1" w:unhideWhenUsed="1"/>
+    <w:lsdException w:name="toc 1" w:semiHidden="1" w:uiPriority="39" w:unhideWhenUsed="1"/>
+    <w:lsdException w:name="toc 2" w:semiHidden="1" w:uiPriority="39" w:unhideWhenUsed="1"/>
+    <w:lsdException w:name="toc 3" w:semiHidden="1" w:uiPriority="39" w:unhideWhenUsed="1"/>
+    <w:lsdException w:name="toc 4" w:semiHidden="1" w:uiPriority="39" w:unhideWhenUsed="1"/>
+    <w:lsdException w:name="toc 5" w:semiHidden="1" w:uiPriority="39" w:unhideWhenUsed="1"/>
+    <w:lsdException w:name="toc 6" w:semiHidden="1" w:uiPriority="39" w:unhideWhenUsed="1"/>
+    <w:lsdException w:name="toc 7" w:semiHidden="1" w:uiPriority="39" w:unhideWhenUsed="1"/>
+    <w:lsdException w:name="toc 8" w:semiHidden="1" w:uiPriority="39" w:unhideWhenUsed="1"/>
+    <w:lsdException w:name="toc 9" w:semiHidden="1" w:uiPriority="39" w:unhideWhenUsed="1"/>
     <w:lsdException w:name="Normal Indent" w:semiHidden="1" w:unhideWhenUsed="1"/>
     <w:lsdException w:name="footnote text" w:semiHidden="1" w:unhideWhenUsed="1"/>
     <w:lsdException w:name="annotation text" w:semiHidden="1" w:unhideWhenUsed="1"/>
     <w:lsdException w:name="header" w:semiHidden="1" w:unhideWhenUsed="1"/>
     <w:lsdException w:name="footer" w:semiHidden="1" w:unhideWhenUsed="1"/>
     <w:lsdException w:name="index heading" w:semiHidden="1" w:unhideWhenUsed="1"/>
-    <w:lsdException w:name="caption" w:uiPriority="35" w:semiHidden="1" w:unhideWhenUsed="1" w:qFormat="1"/>
+    <w:lsdException w:name="caption" w:semiHidden="1" w:uiPriority="35" w:unhideWhenUsed="1" w:qFormat="1"/>
     <w:lsdException w:name="table of figures" w:semiHidden="1" w:unhideWhenUsed="1"/>
     <w:lsdException w:name="envelope address" w:semiHidden="1" w:unhideWhenUsed="1"/>
     <w:lsdException w:name="envelope return" w:semiHidden="1" w:unhideWhenUsed="1"/>
@@ -2254,7 +1874,7 @@
     <w:lsdException w:name="Title" w:uiPriority="10" w:qFormat="1"/>
     <w:lsdException w:name="Closing" w:semiHidden="1" w:unhideWhenUsed="1"/>
     <w:lsdException w:name="Signature" w:semiHidden="1" w:unhideWhenUsed="1"/>
-    <w:lsdException w:name="Default Paragraph Font" w:uiPriority="1" w:semiHidden="1" w:unhideWhenUsed="1"/>
+    <w:lsdException w:name="Default Paragraph Font" w:semiHidden="1" w:uiPriority="1" w:unhideWhenUsed="1"/>
     <w:lsdException w:name="Body Text" w:semiHidden="1" w:unhideWhenUsed="1"/>
     <w:lsdException w:name="Body Text Indent" w:semiHidden="1" w:unhideWhenUsed="1"/>
     <w:lsdException w:name="List Continue" w:semiHidden="1" w:unhideWhenUsed="1"/>
@@ -2454,8 +2074,8 @@
     <w:lsdException w:name="Subtle Reference" w:uiPriority="31" w:qFormat="1"/>
     <w:lsdException w:name="Intense Reference" w:uiPriority="32" w:qFormat="1"/>
     <w:lsdException w:name="Book Title" w:uiPriority="33" w:qFormat="1"/>
-    <w:lsdException w:name="Bibliography" w:uiPriority="37" w:semiHidden="1" w:unhideWhenUsed="1"/>
-    <w:lsdException w:name="TOC Heading" w:uiPriority="39" w:semiHidden="1" w:unhideWhenUsed="1" w:qFormat="1"/>
+    <w:lsdException w:name="Bibliography" w:semiHidden="1" w:uiPriority="37" w:unhideWhenUsed="1"/>
+    <w:lsdException w:name="TOC Heading" w:semiHidden="1" w:uiPriority="39" w:unhideWhenUsed="1" w:qFormat="1"/>
     <w:lsdException w:name="Plain Table 1" w:uiPriority="41"/>
     <w:lsdException w:name="Plain Table 2" w:uiPriority="42"/>
     <w:lsdException w:name="Plain Table 3" w:uiPriority="43"/>
@@ -2566,88 +2186,99 @@
     <w:lsdException w:name="Unresolved Mention" w:semiHidden="1" w:unhideWhenUsed="1"/>
     <w:lsdException w:name="Smart Link" w:semiHidden="1" w:unhideWhenUsed="1"/>
   </w:latentStyles>
-  <w:style w:type="paragraph" w:styleId="Normal" w:default="1">
+  <w:style w:type="paragraph" w:default="1" w:styleId="a">
     <w:name w:val="Normal"/>
     <w:qFormat/>
-    <w:rsid w:val="008a1e92"/>
-    <w:pPr>
-      <w:widowControl/>
-      <w:bidi w:val="0"/>
-      <w:spacing w:lineRule="auto" w:line="240" w:before="0" w:after="0"/>
-      <w:jc w:val="left"/>
-    </w:pPr>
+    <w:rsid w:val="008A1E92"/>
     <w:rPr>
-      <w:rFonts w:ascii="Times New Roman" w:hAnsi="Times New Roman" w:eastAsia="Times New Roman" w:cs="Times New Roman"/>
-      <w:color w:val="auto"/>
-      <w:kern w:val="0"/>
+      <w:rFonts w:ascii="Times New Roman" w:eastAsia="Times New Roman" w:hAnsi="Times New Roman" w:cs="Times New Roman"/>
       <w:sz w:val="24"/>
       <w:szCs w:val="24"/>
-      <w:lang w:eastAsia="ru-RU" w:val="ru-RU" w:bidi="ar-SA"/>
+      <w:lang w:eastAsia="ru-RU"/>
     </w:rPr>
   </w:style>
-  <w:style w:type="paragraph" w:styleId="Heading1">
-    <w:name w:val="Heading 1"/>
-    <w:basedOn w:val="Normal"/>
-    <w:next w:val="Normal"/>
-    <w:link w:val="1"/>
+  <w:style w:type="paragraph" w:styleId="1">
+    <w:name w:val="heading 1"/>
+    <w:basedOn w:val="a"/>
+    <w:next w:val="a"/>
+    <w:link w:val="10"/>
     <w:uiPriority w:val="9"/>
     <w:qFormat/>
-    <w:rsid w:val="00fd7d62"/>
+    <w:rsid w:val="00FD7D62"/>
     <w:pPr>
-      <w:keepNext w:val="true"/>
+      <w:keepNext/>
       <w:keepLines/>
-      <w:spacing w:before="480" w:after="0"/>
+      <w:spacing w:before="480"/>
       <w:jc w:val="center"/>
       <w:outlineLvl w:val="0"/>
     </w:pPr>
     <w:rPr>
-      <w:rFonts w:eastAsia="" w:cs="" w:cstheme="majorBidi" w:eastAsiaTheme="majorEastAsia"/>
+      <w:rFonts w:eastAsiaTheme="majorEastAsia" w:cstheme="majorBidi"/>
       <w:b/>
       <w:bCs/>
       <w:sz w:val="28"/>
       <w:szCs w:val="28"/>
     </w:rPr>
   </w:style>
-  <w:style w:type="paragraph" w:styleId="Heading2">
-    <w:name w:val="Heading 2"/>
-    <w:basedOn w:val="Normal"/>
-    <w:next w:val="Normal"/>
-    <w:link w:val="2"/>
+  <w:style w:type="paragraph" w:styleId="2">
+    <w:name w:val="heading 2"/>
+    <w:basedOn w:val="a"/>
+    <w:next w:val="a"/>
+    <w:link w:val="20"/>
     <w:uiPriority w:val="9"/>
     <w:unhideWhenUsed/>
     <w:qFormat/>
-    <w:rsid w:val="00fd7d62"/>
+    <w:rsid w:val="00FD7D62"/>
     <w:pPr>
-      <w:keepNext w:val="true"/>
+      <w:keepNext/>
       <w:keepLines/>
-      <w:spacing w:before="40" w:after="0"/>
+      <w:spacing w:before="40"/>
       <w:ind w:left="708"/>
       <w:outlineLvl w:val="1"/>
     </w:pPr>
     <w:rPr>
-      <w:rFonts w:eastAsia="" w:cs="" w:cstheme="majorBidi" w:eastAsiaTheme="majorEastAsia"/>
+      <w:rFonts w:eastAsiaTheme="majorEastAsia" w:cstheme="majorBidi"/>
       <w:b/>
       <w:sz w:val="28"/>
       <w:szCs w:val="26"/>
     </w:rPr>
   </w:style>
-  <w:style w:type="character" w:styleId="DefaultParagraphFont" w:default="1">
+  <w:style w:type="character" w:default="1" w:styleId="a0">
     <w:name w:val="Default Paragraph Font"/>
     <w:uiPriority w:val="1"/>
     <w:semiHidden/>
     <w:unhideWhenUsed/>
-    <w:qFormat/>
-    <w:rPr/>
   </w:style>
-  <w:style w:type="character" w:styleId="1" w:customStyle="1">
+  <w:style w:type="table" w:default="1" w:styleId="a1">
+    <w:name w:val="Normal Table"/>
+    <w:uiPriority w:val="99"/>
+    <w:semiHidden/>
+    <w:unhideWhenUsed/>
+    <w:tblPr>
+      <w:tblInd w:w="0" w:type="dxa"/>
+      <w:tblCellMar>
+        <w:top w:w="0" w:type="dxa"/>
+        <w:left w:w="108" w:type="dxa"/>
+        <w:bottom w:w="0" w:type="dxa"/>
+        <w:right w:w="108" w:type="dxa"/>
+      </w:tblCellMar>
+    </w:tblPr>
+  </w:style>
+  <w:style w:type="numbering" w:default="1" w:styleId="a2">
+    <w:name w:val="No List"/>
+    <w:uiPriority w:val="99"/>
+    <w:semiHidden/>
+    <w:unhideWhenUsed/>
+  </w:style>
+  <w:style w:type="character" w:customStyle="1" w:styleId="10">
     <w:name w:val="Заголовок 1 Знак"/>
-    <w:basedOn w:val="DefaultParagraphFont"/>
-    <w:link w:val="Heading1"/>
+    <w:basedOn w:val="a0"/>
+    <w:link w:val="1"/>
     <w:uiPriority w:val="9"/>
     <w:qFormat/>
-    <w:rsid w:val="00fd7d62"/>
+    <w:rsid w:val="00FD7D62"/>
     <w:rPr>
-      <w:rFonts w:ascii="Times New Roman" w:hAnsi="Times New Roman" w:eastAsia="" w:cs="" w:cstheme="majorBidi" w:eastAsiaTheme="majorEastAsia"/>
+      <w:rFonts w:ascii="Times New Roman" w:eastAsiaTheme="majorEastAsia" w:hAnsi="Times New Roman" w:cstheme="majorBidi"/>
       <w:b/>
       <w:bCs/>
       <w:sz w:val="28"/>
@@ -2655,70 +2286,68 @@
       <w:lang w:eastAsia="ru-RU"/>
     </w:rPr>
   </w:style>
-  <w:style w:type="character" w:styleId="2" w:customStyle="1">
+  <w:style w:type="character" w:customStyle="1" w:styleId="20">
     <w:name w:val="Заголовок 2 Знак"/>
-    <w:basedOn w:val="DefaultParagraphFont"/>
-    <w:link w:val="Heading2"/>
+    <w:basedOn w:val="a0"/>
+    <w:link w:val="2"/>
     <w:uiPriority w:val="9"/>
     <w:qFormat/>
-    <w:rsid w:val="00fd7d62"/>
+    <w:rsid w:val="00FD7D62"/>
     <w:rPr>
-      <w:rFonts w:ascii="Times New Roman" w:hAnsi="Times New Roman" w:eastAsia="" w:cs="" w:cstheme="majorBidi" w:eastAsiaTheme="majorEastAsia"/>
+      <w:rFonts w:ascii="Times New Roman" w:eastAsiaTheme="majorEastAsia" w:hAnsi="Times New Roman" w:cstheme="majorBidi"/>
       <w:b/>
       <w:sz w:val="28"/>
       <w:szCs w:val="26"/>
       <w:lang w:eastAsia="ru-RU"/>
     </w:rPr>
   </w:style>
-  <w:style w:type="character" w:styleId="Style12" w:customStyle="1">
+  <w:style w:type="character" w:customStyle="1" w:styleId="a3">
     <w:name w:val="Текст выноски Знак"/>
-    <w:basedOn w:val="DefaultParagraphFont"/>
-    <w:link w:val="BalloonText"/>
+    <w:basedOn w:val="a0"/>
+    <w:link w:val="a4"/>
     <w:uiPriority w:val="99"/>
     <w:semiHidden/>
     <w:qFormat/>
-    <w:rsid w:val="008a1e92"/>
+    <w:rsid w:val="008A1E92"/>
     <w:rPr>
-      <w:rFonts w:ascii="Tahoma" w:hAnsi="Tahoma" w:eastAsia="Times New Roman" w:cs="Tahoma"/>
+      <w:rFonts w:ascii="Tahoma" w:eastAsia="Times New Roman" w:hAnsi="Tahoma" w:cs="Tahoma"/>
       <w:sz w:val="16"/>
       <w:szCs w:val="16"/>
       <w:lang w:eastAsia="ru-RU"/>
     </w:rPr>
   </w:style>
-  <w:style w:type="paragraph" w:styleId="Heading">
+  <w:style w:type="paragraph" w:customStyle="1" w:styleId="Heading">
     <w:name w:val="Heading"/>
-    <w:basedOn w:val="Normal"/>
-    <w:next w:val="BodyText"/>
+    <w:basedOn w:val="a"/>
+    <w:next w:val="a5"/>
     <w:qFormat/>
     <w:pPr>
-      <w:keepNext w:val="true"/>
+      <w:keepNext/>
       <w:spacing w:before="240" w:after="120"/>
     </w:pPr>
     <w:rPr>
-      <w:rFonts w:ascii="Liberation Sans" w:hAnsi="Liberation Sans" w:eastAsia="Noto Sans CJK SC" w:cs="Noto Sans Devanagari"/>
+      <w:rFonts w:ascii="Liberation Sans" w:eastAsia="Noto Sans CJK SC" w:hAnsi="Liberation Sans" w:cs="Noto Sans Devanagari"/>
       <w:sz w:val="28"/>
       <w:szCs w:val="28"/>
     </w:rPr>
   </w:style>
-  <w:style w:type="paragraph" w:styleId="BodyText">
+  <w:style w:type="paragraph" w:styleId="a5">
     <w:name w:val="Body Text"/>
-    <w:basedOn w:val="Normal"/>
+    <w:basedOn w:val="a"/>
     <w:pPr>
-      <w:spacing w:lineRule="auto" w:line="276" w:before="0" w:after="140"/>
+      <w:spacing w:after="140" w:line="276" w:lineRule="auto"/>
     </w:pPr>
-    <w:rPr/>
   </w:style>
-  <w:style w:type="paragraph" w:styleId="List">
+  <w:style w:type="paragraph" w:styleId="a6">
     <w:name w:val="List"/>
-    <w:basedOn w:val="BodyText"/>
-    <w:pPr/>
+    <w:basedOn w:val="a5"/>
     <w:rPr>
       <w:rFonts w:cs="Noto Sans Devanagari"/>
     </w:rPr>
   </w:style>
-  <w:style w:type="paragraph" w:styleId="Caption">
-    <w:name w:val="Caption"/>
-    <w:basedOn w:val="Normal"/>
+  <w:style w:type="paragraph" w:styleId="a7">
+    <w:name w:val="caption"/>
+    <w:basedOn w:val="a"/>
     <w:qFormat/>
     <w:pPr>
       <w:suppressLineNumbers/>
@@ -2728,13 +2357,11 @@
       <w:rFonts w:cs="Noto Sans Devanagari"/>
       <w:i/>
       <w:iCs/>
-      <w:sz w:val="24"/>
-      <w:szCs w:val="24"/>
     </w:rPr>
   </w:style>
-  <w:style w:type="paragraph" w:styleId="Index">
+  <w:style w:type="paragraph" w:customStyle="1" w:styleId="Index">
     <w:name w:val="Index"/>
-    <w:basedOn w:val="Normal"/>
+    <w:basedOn w:val="a"/>
     <w:qFormat/>
     <w:pPr>
       <w:suppressLineNumbers/>
@@ -2743,102 +2370,76 @@
       <w:rFonts w:cs="Noto Sans Devanagari"/>
     </w:rPr>
   </w:style>
-  <w:style w:type="paragraph" w:styleId="ListParagraph">
+  <w:style w:type="paragraph" w:styleId="a8">
     <w:name w:val="List Paragraph"/>
-    <w:basedOn w:val="Normal"/>
+    <w:basedOn w:val="a"/>
     <w:uiPriority w:val="34"/>
     <w:qFormat/>
-    <w:rsid w:val="008a1e92"/>
+    <w:rsid w:val="008A1E92"/>
     <w:pPr>
-      <w:spacing w:before="0" w:after="0"/>
       <w:ind w:left="720"/>
       <w:contextualSpacing/>
     </w:pPr>
-    <w:rPr/>
   </w:style>
-  <w:style w:type="paragraph" w:styleId="BalloonText">
+  <w:style w:type="paragraph" w:styleId="a4">
     <w:name w:val="Balloon Text"/>
-    <w:basedOn w:val="Normal"/>
-    <w:link w:val="Style12"/>
+    <w:basedOn w:val="a"/>
+    <w:link w:val="a3"/>
     <w:uiPriority w:val="99"/>
     <w:semiHidden/>
     <w:unhideWhenUsed/>
     <w:qFormat/>
-    <w:rsid w:val="008a1e92"/>
-    <w:pPr/>
+    <w:rsid w:val="008A1E92"/>
     <w:rPr>
       <w:rFonts w:ascii="Tahoma" w:hAnsi="Tahoma" w:cs="Tahoma"/>
       <w:sz w:val="16"/>
       <w:szCs w:val="16"/>
     </w:rPr>
   </w:style>
-  <w:style w:type="paragraph" w:styleId="FrameContents">
+  <w:style w:type="paragraph" w:customStyle="1" w:styleId="FrameContents">
     <w:name w:val="Frame Contents"/>
-    <w:basedOn w:val="Normal"/>
+    <w:basedOn w:val="a"/>
     <w:qFormat/>
-    <w:pPr/>
-    <w:rPr/>
-  </w:style>
-  <w:style w:type="numbering" w:styleId="NoList" w:default="1">
-    <w:name w:val="No List"/>
-    <w:uiPriority w:val="99"/>
-    <w:semiHidden/>
-    <w:unhideWhenUsed/>
-    <w:qFormat/>
-  </w:style>
-  <w:style w:type="table" w:default="1" w:styleId="a1">
-    <w:name w:val="Normal Table"/>
-    <w:uiPriority w:val="99"/>
-    <w:semiHidden/>
-    <w:unhideWhenUsed/>
-    <w:tblPr>
-      <w:tblCellMar>
-        <w:top w:w="0" w:type="dxa"/>
-        <w:left w:w="108" w:type="dxa"/>
-        <w:bottom w:w="0" w:type="dxa"/>
-        <w:right w:w="108" w:type="dxa"/>
-      </w:tblCellMar>
-    </w:tblPr>
   </w:style>
 </w:styles>
 </file>
 
 <file path=word/theme/theme1.xml><?xml version="1.0" encoding="utf-8"?>
-<a:theme xmlns:a="http://schemas.openxmlformats.org/drawingml/2006/main" xmlns:r="http://schemas.openxmlformats.org/officeDocument/2006/relationships" name="Тема Office">
+<a:theme xmlns:a="http://schemas.openxmlformats.org/drawingml/2006/main" name="Тема Office">
   <a:themeElements>
     <a:clrScheme name="Стандартная">
       <a:dk1>
         <a:srgbClr val="000000"/>
       </a:dk1>
       <a:lt1>
-        <a:srgbClr val="ffffff"/>
+        <a:srgbClr val="FFFFFF"/>
       </a:lt1>
       <a:dk2>
-        <a:srgbClr val="1f497d"/>
+        <a:srgbClr val="1F497D"/>
       </a:dk2>
       <a:lt2>
-        <a:srgbClr val="eeece1"/>
+        <a:srgbClr val="EEECE1"/>
       </a:lt2>
       <a:accent1>
-        <a:srgbClr val="4f81bd"/>
+        <a:srgbClr val="4F81BD"/>
       </a:accent1>
       <a:accent2>
-        <a:srgbClr val="c0504d"/>
+        <a:srgbClr val="C0504D"/>
       </a:accent2>
       <a:accent3>
-        <a:srgbClr val="9bbb59"/>
+        <a:srgbClr val="9BBB59"/>
       </a:accent3>
       <a:accent4>
-        <a:srgbClr val="8064a2"/>
+        <a:srgbClr val="8064A2"/>
       </a:accent4>
       <a:accent5>
-        <a:srgbClr val="4bacc6"/>
+        <a:srgbClr val="4BACC6"/>
       </a:accent5>
       <a:accent6>
-        <a:srgbClr val="f79646"/>
+        <a:srgbClr val="F79646"/>
       </a:accent6>
       <a:hlink>
-        <a:srgbClr val="0000ff"/>
+        <a:srgbClr val="0000FF"/>
       </a:hlink>
       <a:folHlink>
         <a:srgbClr val="800080"/>
@@ -2846,12 +2447,12 @@
     </a:clrScheme>
     <a:fontScheme name="Стандартная">
       <a:majorFont>
-        <a:latin typeface="Cambria" pitchFamily="0" charset="1"/>
+        <a:latin typeface="Cambria"/>
         <a:ea typeface=""/>
         <a:cs typeface=""/>
       </a:majorFont>
       <a:minorFont>
-        <a:latin typeface="Calibri" pitchFamily="0" charset="1"/>
+        <a:latin typeface="Calibri"/>
         <a:ea typeface=""/>
         <a:cs typeface=""/>
       </a:minorFont>
@@ -2880,7 +2481,7 @@
             </a:gs>
           </a:gsLst>
           <a:lin ang="16200000" scaled="1"/>
-          <a:tileRect l="0" t="0" r="0" b="0"/>
+          <a:tileRect/>
         </a:gradFill>
         <a:gradFill>
           <a:gsLst>
@@ -2901,7 +2502,7 @@
             </a:gs>
           </a:gsLst>
           <a:lin ang="16200000" scaled="0"/>
-          <a:tileRect l="0" t="0" r="0" b="0"/>
+          <a:tileRect/>
         </a:gradFill>
       </a:fillStyleLst>
       <a:lnStyleLst>
@@ -2952,7 +2553,7 @@
           <a:path path="circle">
             <a:fillToRect l="50000" t="-80000" r="50000" b="180000"/>
           </a:path>
-          <a:tileRect l="0" t="0" r="0" b="0"/>
+          <a:tileRect/>
         </a:gradFill>
         <a:gradFill>
           <a:gsLst>
@@ -2970,11 +2571,13 @@
           <a:path path="circle">
             <a:fillToRect l="50000" t="50000" r="50000" b="50000"/>
           </a:path>
-          <a:tileRect l="0" t="0" r="0" b="0"/>
+          <a:tileRect/>
         </a:gradFill>
       </a:bgFillStyleLst>
     </a:fmtScheme>
   </a:themeElements>
+  <a:objectDefaults/>
+  <a:extraClrSchemeLst/>
 </a:theme>
 </file>
 

</xml_diff>